<commit_message>
Finished my half of labs!
</commit_message>
<xml_diff>
--- a/rest/Lab, Part 5- Let Users In.docx
+++ b/rest/Lab, Part 5- Let Users In.docx
@@ -103,7 +103,43 @@
           <w:sz w:val="24"/>
           <w:szCs w:val="24"/>
         </w:rPr>
-        <w:t xml:space="preserve">  Feel free at anytime to navigate to localhost:8080/ZynxBlog/post to see how your blog is looking.</w:t>
+        <w:t xml:space="preserve">  Feel free at anytime to navigate to localhost</w:t>
+      </w:r>
+      <w:proofErr w:type="gramStart"/>
+      <w:r>
+        <w:rPr>
+          <w:rFonts w:ascii="Arial" w:hAnsi="Arial" w:cs="Arial"/>
+          <w:sz w:val="24"/>
+          <w:szCs w:val="24"/>
+        </w:rPr>
+        <w:t>:8080</w:t>
+      </w:r>
+      <w:proofErr w:type="gramEnd"/>
+      <w:r>
+        <w:rPr>
+          <w:rFonts w:ascii="Arial" w:hAnsi="Arial" w:cs="Arial"/>
+          <w:sz w:val="24"/>
+          <w:szCs w:val="24"/>
+        </w:rPr>
+        <w:t>/</w:t>
+      </w:r>
+      <w:proofErr w:type="spellStart"/>
+      <w:r>
+        <w:rPr>
+          <w:rFonts w:ascii="Arial" w:hAnsi="Arial" w:cs="Arial"/>
+          <w:sz w:val="24"/>
+          <w:szCs w:val="24"/>
+        </w:rPr>
+        <w:t>ZynxBlog</w:t>
+      </w:r>
+      <w:proofErr w:type="spellEnd"/>
+      <w:r>
+        <w:rPr>
+          <w:rFonts w:ascii="Arial" w:hAnsi="Arial" w:cs="Arial"/>
+          <w:sz w:val="24"/>
+          <w:szCs w:val="24"/>
+        </w:rPr>
+        <w:t>/post to see how your blog is looking.</w:t>
       </w:r>
     </w:p>
     <w:p>
@@ -228,7 +264,58 @@
           <w:sz w:val="24"/>
           <w:szCs w:val="24"/>
         </w:rPr>
-        <w:t>&lt;%@ page contentType="text/html;charset=UTF-8" %&gt;</w:t>
+        <w:t xml:space="preserve">&lt;%@ page </w:t>
+      </w:r>
+      <w:proofErr w:type="spellStart"/>
+      <w:r>
+        <w:rPr>
+          <w:rFonts w:ascii="Courier New" w:eastAsia="Times New Roman" w:hAnsi="Courier New" w:cs="Courier New"/>
+          <w:color w:val="000000"/>
+          <w:sz w:val="24"/>
+          <w:szCs w:val="24"/>
+        </w:rPr>
+        <w:t>contentType</w:t>
+      </w:r>
+      <w:proofErr w:type="spellEnd"/>
+      <w:r>
+        <w:rPr>
+          <w:rFonts w:ascii="Courier New" w:eastAsia="Times New Roman" w:hAnsi="Courier New" w:cs="Courier New"/>
+          <w:color w:val="000000"/>
+          <w:sz w:val="24"/>
+          <w:szCs w:val="24"/>
+        </w:rPr>
+        <w:t>="text/</w:t>
+      </w:r>
+      <w:proofErr w:type="spellStart"/>
+      <w:r>
+        <w:rPr>
+          <w:rFonts w:ascii="Courier New" w:eastAsia="Times New Roman" w:hAnsi="Courier New" w:cs="Courier New"/>
+          <w:color w:val="000000"/>
+          <w:sz w:val="24"/>
+          <w:szCs w:val="24"/>
+        </w:rPr>
+        <w:t>html</w:t>
+      </w:r>
+      <w:proofErr w:type="gramStart"/>
+      <w:r>
+        <w:rPr>
+          <w:rFonts w:ascii="Courier New" w:eastAsia="Times New Roman" w:hAnsi="Courier New" w:cs="Courier New"/>
+          <w:color w:val="000000"/>
+          <w:sz w:val="24"/>
+          <w:szCs w:val="24"/>
+        </w:rPr>
+        <w:t>;charset</w:t>
+      </w:r>
+      <w:proofErr w:type="spellEnd"/>
+      <w:proofErr w:type="gramEnd"/>
+      <w:r>
+        <w:rPr>
+          <w:rFonts w:ascii="Courier New" w:eastAsia="Times New Roman" w:hAnsi="Courier New" w:cs="Courier New"/>
+          <w:color w:val="000000"/>
+          <w:sz w:val="24"/>
+          <w:szCs w:val="24"/>
+        </w:rPr>
+        <w:t>=UTF-8" %&gt;</w:t>
       </w:r>
     </w:p>
     <w:p>
@@ -266,7 +353,27 @@
           <w:sz w:val="24"/>
           <w:szCs w:val="24"/>
         </w:rPr>
-        <w:t>&lt;html&gt;</w:t>
+        <w:t>&lt;</w:t>
+      </w:r>
+      <w:proofErr w:type="gramStart"/>
+      <w:r>
+        <w:rPr>
+          <w:rFonts w:ascii="Courier New" w:eastAsia="Times New Roman" w:hAnsi="Courier New" w:cs="Courier New"/>
+          <w:color w:val="000000"/>
+          <w:sz w:val="24"/>
+          <w:szCs w:val="24"/>
+        </w:rPr>
+        <w:t>html</w:t>
+      </w:r>
+      <w:proofErr w:type="gramEnd"/>
+      <w:r>
+        <w:rPr>
+          <w:rFonts w:ascii="Courier New" w:eastAsia="Times New Roman" w:hAnsi="Courier New" w:cs="Courier New"/>
+          <w:color w:val="000000"/>
+          <w:sz w:val="24"/>
+          <w:szCs w:val="24"/>
+        </w:rPr>
+        <w:t>&gt;</w:t>
       </w:r>
     </w:p>
     <w:p>
@@ -304,7 +411,27 @@
           <w:sz w:val="24"/>
           <w:szCs w:val="24"/>
         </w:rPr>
-        <w:t>&lt;head&gt;</w:t>
+        <w:t>&lt;</w:t>
+      </w:r>
+      <w:proofErr w:type="gramStart"/>
+      <w:r>
+        <w:rPr>
+          <w:rFonts w:ascii="Courier New" w:eastAsia="Times New Roman" w:hAnsi="Courier New" w:cs="Courier New"/>
+          <w:color w:val="000000"/>
+          <w:sz w:val="24"/>
+          <w:szCs w:val="24"/>
+        </w:rPr>
+        <w:t>head</w:t>
+      </w:r>
+      <w:proofErr w:type="gramEnd"/>
+      <w:r>
+        <w:rPr>
+          <w:rFonts w:ascii="Courier New" w:eastAsia="Times New Roman" w:hAnsi="Courier New" w:cs="Courier New"/>
+          <w:color w:val="000000"/>
+          <w:sz w:val="24"/>
+          <w:szCs w:val="24"/>
+        </w:rPr>
+        <w:t>&gt;</w:t>
       </w:r>
     </w:p>
     <w:p>
@@ -342,7 +469,27 @@
           <w:sz w:val="24"/>
           <w:szCs w:val="24"/>
         </w:rPr>
-        <w:t>&lt;title&gt;My Posts&lt;/title&gt;</w:t>
+        <w:t>&lt;</w:t>
+      </w:r>
+      <w:proofErr w:type="gramStart"/>
+      <w:r>
+        <w:rPr>
+          <w:rFonts w:ascii="Courier New" w:eastAsia="Times New Roman" w:hAnsi="Courier New" w:cs="Courier New"/>
+          <w:color w:val="000000"/>
+          <w:sz w:val="24"/>
+          <w:szCs w:val="24"/>
+        </w:rPr>
+        <w:t>title&gt;</w:t>
+      </w:r>
+      <w:proofErr w:type="gramEnd"/>
+      <w:r>
+        <w:rPr>
+          <w:rFonts w:ascii="Courier New" w:eastAsia="Times New Roman" w:hAnsi="Courier New" w:cs="Courier New"/>
+          <w:color w:val="000000"/>
+          <w:sz w:val="24"/>
+          <w:szCs w:val="24"/>
+        </w:rPr>
+        <w:t>My Posts&lt;/title&gt;</w:t>
       </w:r>
     </w:p>
     <w:p>
@@ -418,7 +565,27 @@
           <w:sz w:val="24"/>
           <w:szCs w:val="24"/>
         </w:rPr>
-        <w:t>&lt;body&gt;</w:t>
+        <w:t>&lt;</w:t>
+      </w:r>
+      <w:proofErr w:type="gramStart"/>
+      <w:r>
+        <w:rPr>
+          <w:rFonts w:ascii="Courier New" w:eastAsia="Times New Roman" w:hAnsi="Courier New" w:cs="Courier New"/>
+          <w:color w:val="000000"/>
+          <w:sz w:val="24"/>
+          <w:szCs w:val="24"/>
+        </w:rPr>
+        <w:t>body</w:t>
+      </w:r>
+      <w:proofErr w:type="gramEnd"/>
+      <w:r>
+        <w:rPr>
+          <w:rFonts w:ascii="Courier New" w:eastAsia="Times New Roman" w:hAnsi="Courier New" w:cs="Courier New"/>
+          <w:color w:val="000000"/>
+          <w:sz w:val="24"/>
+          <w:szCs w:val="24"/>
+        </w:rPr>
+        <w:t>&gt;</w:t>
       </w:r>
     </w:p>
     <w:p>
@@ -494,7 +661,47 @@
           <w:sz w:val="24"/>
           <w:szCs w:val="24"/>
         </w:rPr>
-        <w:t>&lt;g:each in="${posts}" var="post"&gt;</w:t>
+        <w:t>&lt;g</w:t>
+      </w:r>
+      <w:proofErr w:type="gramStart"/>
+      <w:r>
+        <w:rPr>
+          <w:rFonts w:ascii="Courier New" w:eastAsia="Times New Roman" w:hAnsi="Courier New" w:cs="Courier New"/>
+          <w:color w:val="000000"/>
+          <w:sz w:val="24"/>
+          <w:szCs w:val="24"/>
+        </w:rPr>
+        <w:t>:each</w:t>
+      </w:r>
+      <w:proofErr w:type="gramEnd"/>
+      <w:r>
+        <w:rPr>
+          <w:rFonts w:ascii="Courier New" w:eastAsia="Times New Roman" w:hAnsi="Courier New" w:cs="Courier New"/>
+          <w:color w:val="000000"/>
+          <w:sz w:val="24"/>
+          <w:szCs w:val="24"/>
+        </w:rPr>
+        <w:t xml:space="preserve"> in="${posts}" </w:t>
+      </w:r>
+      <w:proofErr w:type="spellStart"/>
+      <w:r>
+        <w:rPr>
+          <w:rFonts w:ascii="Courier New" w:eastAsia="Times New Roman" w:hAnsi="Courier New" w:cs="Courier New"/>
+          <w:color w:val="000000"/>
+          <w:sz w:val="24"/>
+          <w:szCs w:val="24"/>
+        </w:rPr>
+        <w:t>var</w:t>
+      </w:r>
+      <w:proofErr w:type="spellEnd"/>
+      <w:r>
+        <w:rPr>
+          <w:rFonts w:ascii="Courier New" w:eastAsia="Times New Roman" w:hAnsi="Courier New" w:cs="Courier New"/>
+          <w:color w:val="000000"/>
+          <w:sz w:val="24"/>
+          <w:szCs w:val="24"/>
+        </w:rPr>
+        <w:t>="post"&gt;</w:t>
       </w:r>
     </w:p>
     <w:p>
@@ -532,7 +739,27 @@
           <w:sz w:val="24"/>
           <w:szCs w:val="24"/>
         </w:rPr>
-        <w:t>&lt;div&gt;</w:t>
+        <w:t>&lt;</w:t>
+      </w:r>
+      <w:proofErr w:type="gramStart"/>
+      <w:r>
+        <w:rPr>
+          <w:rFonts w:ascii="Courier New" w:eastAsia="Times New Roman" w:hAnsi="Courier New" w:cs="Courier New"/>
+          <w:color w:val="000000"/>
+          <w:sz w:val="24"/>
+          <w:szCs w:val="24"/>
+        </w:rPr>
+        <w:t>div</w:t>
+      </w:r>
+      <w:proofErr w:type="gramEnd"/>
+      <w:r>
+        <w:rPr>
+          <w:rFonts w:ascii="Courier New" w:eastAsia="Times New Roman" w:hAnsi="Courier New" w:cs="Courier New"/>
+          <w:color w:val="000000"/>
+          <w:sz w:val="24"/>
+          <w:szCs w:val="24"/>
+        </w:rPr>
+        <w:t>&gt;</w:t>
       </w:r>
     </w:p>
     <w:p>
@@ -570,7 +797,38 @@
           <w:sz w:val="24"/>
           <w:szCs w:val="24"/>
         </w:rPr>
-        <w:t>&lt;h2&gt;${post.title}&lt;/h2&gt;</w:t>
+        <w:t>&lt;h2&gt;${</w:t>
+      </w:r>
+      <w:proofErr w:type="spellStart"/>
+      <w:r>
+        <w:rPr>
+          <w:rFonts w:ascii="Courier New" w:eastAsia="Times New Roman" w:hAnsi="Courier New" w:cs="Courier New"/>
+          <w:color w:val="000000"/>
+          <w:sz w:val="24"/>
+          <w:szCs w:val="24"/>
+        </w:rPr>
+        <w:t>post.title</w:t>
+      </w:r>
+      <w:proofErr w:type="spellEnd"/>
+      <w:proofErr w:type="gramStart"/>
+      <w:r>
+        <w:rPr>
+          <w:rFonts w:ascii="Courier New" w:eastAsia="Times New Roman" w:hAnsi="Courier New" w:cs="Courier New"/>
+          <w:color w:val="000000"/>
+          <w:sz w:val="24"/>
+          <w:szCs w:val="24"/>
+        </w:rPr>
+        <w:t>}&lt;</w:t>
+      </w:r>
+      <w:proofErr w:type="gramEnd"/>
+      <w:r>
+        <w:rPr>
+          <w:rFonts w:ascii="Courier New" w:eastAsia="Times New Roman" w:hAnsi="Courier New" w:cs="Courier New"/>
+          <w:color w:val="000000"/>
+          <w:sz w:val="24"/>
+          <w:szCs w:val="24"/>
+        </w:rPr>
+        <w:t>/h2&gt;</w:t>
       </w:r>
     </w:p>
     <w:p>
@@ -608,7 +866,38 @@
           <w:sz w:val="24"/>
           <w:szCs w:val="24"/>
         </w:rPr>
-        <w:t>&lt;p&gt;${post.teaser}&lt;/p&gt;</w:t>
+        <w:t>&lt;p&gt;${</w:t>
+      </w:r>
+      <w:proofErr w:type="spellStart"/>
+      <w:r>
+        <w:rPr>
+          <w:rFonts w:ascii="Courier New" w:eastAsia="Times New Roman" w:hAnsi="Courier New" w:cs="Courier New"/>
+          <w:color w:val="000000"/>
+          <w:sz w:val="24"/>
+          <w:szCs w:val="24"/>
+        </w:rPr>
+        <w:t>post.teaser</w:t>
+      </w:r>
+      <w:proofErr w:type="spellEnd"/>
+      <w:proofErr w:type="gramStart"/>
+      <w:r>
+        <w:rPr>
+          <w:rFonts w:ascii="Courier New" w:eastAsia="Times New Roman" w:hAnsi="Courier New" w:cs="Courier New"/>
+          <w:color w:val="000000"/>
+          <w:sz w:val="24"/>
+          <w:szCs w:val="24"/>
+        </w:rPr>
+        <w:t>}&lt;</w:t>
+      </w:r>
+      <w:proofErr w:type="gramEnd"/>
+      <w:r>
+        <w:rPr>
+          <w:rFonts w:ascii="Courier New" w:eastAsia="Times New Roman" w:hAnsi="Courier New" w:cs="Courier New"/>
+          <w:color w:val="000000"/>
+          <w:sz w:val="24"/>
+          <w:szCs w:val="24"/>
+        </w:rPr>
+        <w:t>/p&gt;</w:t>
       </w:r>
     </w:p>
     <w:p>
@@ -646,7 +935,38 @@
           <w:sz w:val="24"/>
           <w:szCs w:val="24"/>
         </w:rPr>
-        <w:t>&lt;p&gt;Last Updated: ${post.lastUpdated}&lt;/p&gt;</w:t>
+        <w:t>&lt;p&gt;Last Updated: ${</w:t>
+      </w:r>
+      <w:proofErr w:type="spellStart"/>
+      <w:r>
+        <w:rPr>
+          <w:rFonts w:ascii="Courier New" w:eastAsia="Times New Roman" w:hAnsi="Courier New" w:cs="Courier New"/>
+          <w:color w:val="000000"/>
+          <w:sz w:val="24"/>
+          <w:szCs w:val="24"/>
+        </w:rPr>
+        <w:t>post.lastUpdated</w:t>
+      </w:r>
+      <w:proofErr w:type="spellEnd"/>
+      <w:proofErr w:type="gramStart"/>
+      <w:r>
+        <w:rPr>
+          <w:rFonts w:ascii="Courier New" w:eastAsia="Times New Roman" w:hAnsi="Courier New" w:cs="Courier New"/>
+          <w:color w:val="000000"/>
+          <w:sz w:val="24"/>
+          <w:szCs w:val="24"/>
+        </w:rPr>
+        <w:t>}&lt;</w:t>
+      </w:r>
+      <w:proofErr w:type="gramEnd"/>
+      <w:r>
+        <w:rPr>
+          <w:rFonts w:ascii="Courier New" w:eastAsia="Times New Roman" w:hAnsi="Courier New" w:cs="Courier New"/>
+          <w:color w:val="000000"/>
+          <w:sz w:val="24"/>
+          <w:szCs w:val="24"/>
+        </w:rPr>
+        <w:t>/p&gt;</w:t>
       </w:r>
     </w:p>
     <w:p>
@@ -722,7 +1042,27 @@
           <w:sz w:val="24"/>
           <w:szCs w:val="24"/>
         </w:rPr>
-        <w:t>&lt;/g:each&gt;</w:t>
+        <w:t>&lt;/g</w:t>
+      </w:r>
+      <w:proofErr w:type="gramStart"/>
+      <w:r>
+        <w:rPr>
+          <w:rFonts w:ascii="Courier New" w:eastAsia="Times New Roman" w:hAnsi="Courier New" w:cs="Courier New"/>
+          <w:color w:val="000000"/>
+          <w:sz w:val="24"/>
+          <w:szCs w:val="24"/>
+        </w:rPr>
+        <w:t>:each</w:t>
+      </w:r>
+      <w:proofErr w:type="gramEnd"/>
+      <w:r>
+        <w:rPr>
+          <w:rFonts w:ascii="Courier New" w:eastAsia="Times New Roman" w:hAnsi="Courier New" w:cs="Courier New"/>
+          <w:color w:val="000000"/>
+          <w:sz w:val="24"/>
+          <w:szCs w:val="24"/>
+        </w:rPr>
+        <w:t>&gt;</w:t>
       </w:r>
     </w:p>
     <w:p>
@@ -885,7 +1225,27 @@
           <w:szCs w:val="24"/>
         </w:rPr>
         <w:br/>
-        <w:t>g:each.”  These are specifically Grails tags, as noted by the g: in front of the keyword.  We will use more of these later in the lab.</w:t>
+        <w:t>g</w:t>
+      </w:r>
+      <w:proofErr w:type="gramStart"/>
+      <w:r>
+        <w:rPr>
+          <w:rFonts w:ascii="Arial" w:eastAsia="Times New Roman" w:hAnsi="Arial" w:cs="Arial"/>
+          <w:color w:val="000000"/>
+          <w:sz w:val="24"/>
+          <w:szCs w:val="24"/>
+        </w:rPr>
+        <w:t>:each</w:t>
+      </w:r>
+      <w:proofErr w:type="gramEnd"/>
+      <w:r>
+        <w:rPr>
+          <w:rFonts w:ascii="Arial" w:eastAsia="Times New Roman" w:hAnsi="Arial" w:cs="Arial"/>
+          <w:color w:val="000000"/>
+          <w:sz w:val="24"/>
+          <w:szCs w:val="24"/>
+        </w:rPr>
+        <w:t>.”  These are specifically Grails tags, as noted by the g: in front of the keyword.  We will use more of these later in the lab.</w:t>
       </w:r>
     </w:p>
     <w:p>
@@ -905,7 +1265,27 @@
           <w:sz w:val="24"/>
           <w:szCs w:val="24"/>
         </w:rPr>
-        <w:t>You are almost ready to display your posts now. The next step is to load some test data when you start the application to verify that you can see the posts. Grails provides a BootStrap Groovy class in the </w:t>
+        <w:t xml:space="preserve">You are almost ready to display your posts now. The next step is to load some test data when you start the application to verify that you can see the posts. Grails provides a </w:t>
+      </w:r>
+      <w:proofErr w:type="spellStart"/>
+      <w:r>
+        <w:rPr>
+          <w:rFonts w:ascii="Arial" w:eastAsia="Times New Roman" w:hAnsi="Arial" w:cs="Arial"/>
+          <w:color w:val="000000"/>
+          <w:sz w:val="24"/>
+          <w:szCs w:val="24"/>
+        </w:rPr>
+        <w:t>BootStrap</w:t>
+      </w:r>
+      <w:proofErr w:type="spellEnd"/>
+      <w:r>
+        <w:rPr>
+          <w:rFonts w:ascii="Arial" w:eastAsia="Times New Roman" w:hAnsi="Arial" w:cs="Arial"/>
+          <w:color w:val="000000"/>
+          <w:sz w:val="24"/>
+          <w:szCs w:val="24"/>
+        </w:rPr>
+        <w:t xml:space="preserve"> Groovy class in the </w:t>
       </w:r>
       <w:r>
         <w:rPr>
@@ -941,7 +1321,27 @@
           <w:sz w:val="24"/>
           <w:szCs w:val="24"/>
         </w:rPr>
-        <w:t> closure that is executed when the application starts up. If you put some initialization data in this closure it will be available to your application. The following code shows how to use the Grails BootStrap class to load data into the application before start up:</w:t>
+        <w:t xml:space="preserve"> closure that is executed when the application starts up. If you put some initialization data in this closure it will be available to your application. The following code shows how to use the Grails </w:t>
+      </w:r>
+      <w:proofErr w:type="spellStart"/>
+      <w:r>
+        <w:rPr>
+          <w:rFonts w:ascii="Arial" w:eastAsia="Times New Roman" w:hAnsi="Arial" w:cs="Arial"/>
+          <w:color w:val="000000"/>
+          <w:sz w:val="24"/>
+          <w:szCs w:val="24"/>
+        </w:rPr>
+        <w:t>BootStrap</w:t>
+      </w:r>
+      <w:proofErr w:type="spellEnd"/>
+      <w:r>
+        <w:rPr>
+          <w:rFonts w:ascii="Arial" w:eastAsia="Times New Roman" w:hAnsi="Arial" w:cs="Arial"/>
+          <w:color w:val="000000"/>
+          <w:sz w:val="24"/>
+          <w:szCs w:val="24"/>
+        </w:rPr>
+        <w:t xml:space="preserve"> class to load data into the application before start up:</w:t>
       </w:r>
     </w:p>
     <w:p>
@@ -983,6 +1383,7 @@
           <w:szCs w:val="24"/>
         </w:rPr>
       </w:pPr>
+      <w:proofErr w:type="gramStart"/>
       <w:r>
         <w:rPr>
           <w:rFonts w:ascii="Courier New" w:eastAsia="Times New Roman" w:hAnsi="Courier New" w:cs="Courier New"/>
@@ -991,138 +1392,321 @@
           <w:szCs w:val="24"/>
         </w:rPr>
         <w:lastRenderedPageBreak/>
-        <w:t>import groovypublish.Post</w:t>
-      </w:r>
-    </w:p>
-    <w:p>
-      <w:pPr>
-        <w:spacing w:after="0" w:line="240" w:lineRule="auto"/>
-        <w:rPr>
-          <w:rFonts w:ascii="Courier New" w:eastAsia="Times New Roman" w:hAnsi="Courier New" w:cs="Courier New"/>
-          <w:color w:val="000000"/>
-          <w:sz w:val="24"/>
-          <w:szCs w:val="24"/>
-        </w:rPr>
-      </w:pPr>
-      <w:r>
-        <w:rPr>
-          <w:rFonts w:ascii="Courier New" w:eastAsia="Times New Roman" w:hAnsi="Courier New" w:cs="Courier New"/>
-          <w:color w:val="000000"/>
-          <w:sz w:val="24"/>
-          <w:szCs w:val="24"/>
-        </w:rPr>
-        <w:t>class BootStrap {</w:t>
-      </w:r>
-    </w:p>
-    <w:p>
-      <w:pPr>
-        <w:spacing w:after="0" w:line="240" w:lineRule="auto"/>
-        <w:rPr>
-          <w:rFonts w:ascii="Courier New" w:eastAsia="Times New Roman" w:hAnsi="Courier New" w:cs="Courier New"/>
-          <w:color w:val="000000"/>
-          <w:sz w:val="24"/>
-          <w:szCs w:val="24"/>
-        </w:rPr>
-      </w:pPr>
-      <w:r>
-        <w:rPr>
-          <w:rFonts w:ascii="Courier New" w:eastAsia="Times New Roman" w:hAnsi="Courier New" w:cs="Courier New"/>
-          <w:color w:val="000000"/>
-          <w:sz w:val="24"/>
-          <w:szCs w:val="24"/>
-        </w:rPr>
-        <w:t xml:space="preserve">    def init = { servletContext -&gt;</w:t>
-      </w:r>
-    </w:p>
-    <w:p>
-      <w:pPr>
-        <w:spacing w:after="0" w:line="240" w:lineRule="auto"/>
-        <w:rPr>
-          <w:rFonts w:ascii="Courier New" w:eastAsia="Times New Roman" w:hAnsi="Courier New" w:cs="Courier New"/>
-          <w:color w:val="000000"/>
-          <w:sz w:val="24"/>
-          <w:szCs w:val="24"/>
-        </w:rPr>
-      </w:pPr>
-    </w:p>
-    <w:p>
-      <w:pPr>
-        <w:spacing w:after="0" w:line="240" w:lineRule="auto"/>
-        <w:rPr>
-          <w:rFonts w:ascii="Courier New" w:eastAsia="Times New Roman" w:hAnsi="Courier New" w:cs="Courier New"/>
-          <w:color w:val="000000"/>
-          <w:sz w:val="24"/>
-          <w:szCs w:val="24"/>
-        </w:rPr>
-      </w:pPr>
-      <w:r>
-        <w:rPr>
-          <w:rFonts w:ascii="Courier New" w:eastAsia="Times New Roman" w:hAnsi="Courier New" w:cs="Courier New"/>
-          <w:color w:val="000000"/>
-          <w:sz w:val="24"/>
-          <w:szCs w:val="24"/>
-        </w:rPr>
-        <w:t xml:space="preserve">        new Post(title:"First Grails Project",</w:t>
-      </w:r>
-    </w:p>
-    <w:p>
-      <w:pPr>
-        <w:spacing w:after="0" w:line="240" w:lineRule="auto"/>
-        <w:rPr>
-          <w:rFonts w:ascii="Courier New" w:eastAsia="Times New Roman" w:hAnsi="Courier New" w:cs="Courier New"/>
-          <w:color w:val="000000"/>
-          <w:sz w:val="24"/>
-          <w:szCs w:val="24"/>
-        </w:rPr>
-      </w:pPr>
-      <w:r>
-        <w:rPr>
-          <w:rFonts w:ascii="Courier New" w:eastAsia="Times New Roman" w:hAnsi="Courier New" w:cs="Courier New"/>
-          <w:color w:val="000000"/>
-          <w:sz w:val="24"/>
-          <w:szCs w:val="24"/>
-        </w:rPr>
-        <w:t xml:space="preserve">                teaser:"Clearing out the clutter",</w:t>
-      </w:r>
-    </w:p>
-    <w:p>
-      <w:pPr>
-        <w:spacing w:after="0" w:line="240" w:lineRule="auto"/>
-        <w:rPr>
-          <w:rFonts w:ascii="Courier New" w:eastAsia="Times New Roman" w:hAnsi="Courier New" w:cs="Courier New"/>
-          <w:color w:val="000000"/>
-          <w:sz w:val="24"/>
-          <w:szCs w:val="24"/>
-        </w:rPr>
-      </w:pPr>
-      <w:r>
-        <w:rPr>
-          <w:rFonts w:ascii="Courier New" w:eastAsia="Times New Roman" w:hAnsi="Courier New" w:cs="Courier New"/>
-          <w:color w:val="000000"/>
-          <w:sz w:val="24"/>
-          <w:szCs w:val="24"/>
-        </w:rPr>
-        <w:t xml:space="preserve">                content:"The full content of the article",</w:t>
-      </w:r>
-    </w:p>
-    <w:p>
-      <w:pPr>
-        <w:spacing w:after="0" w:line="240" w:lineRule="auto"/>
-        <w:rPr>
-          <w:rFonts w:ascii="Courier New" w:eastAsia="Times New Roman" w:hAnsi="Courier New" w:cs="Courier New"/>
-          <w:color w:val="000000"/>
-          <w:sz w:val="24"/>
-          <w:szCs w:val="24"/>
-        </w:rPr>
-      </w:pPr>
-      <w:r>
-        <w:rPr>
-          <w:rFonts w:ascii="Courier New" w:eastAsia="Times New Roman" w:hAnsi="Courier New" w:cs="Courier New"/>
-          <w:color w:val="000000"/>
-          <w:sz w:val="24"/>
-          <w:szCs w:val="24"/>
-        </w:rPr>
-        <w:t xml:space="preserve">                published:true).save()</w:t>
+        <w:t>import</w:t>
+      </w:r>
+      <w:proofErr w:type="gramEnd"/>
+      <w:r>
+        <w:rPr>
+          <w:rFonts w:ascii="Courier New" w:eastAsia="Times New Roman" w:hAnsi="Courier New" w:cs="Courier New"/>
+          <w:color w:val="000000"/>
+          <w:sz w:val="24"/>
+          <w:szCs w:val="24"/>
+        </w:rPr>
+        <w:t xml:space="preserve"> </w:t>
+      </w:r>
+      <w:proofErr w:type="spellStart"/>
+      <w:r>
+        <w:rPr>
+          <w:rFonts w:ascii="Courier New" w:eastAsia="Times New Roman" w:hAnsi="Courier New" w:cs="Courier New"/>
+          <w:color w:val="000000"/>
+          <w:sz w:val="24"/>
+          <w:szCs w:val="24"/>
+        </w:rPr>
+        <w:t>groovypublish.Post</w:t>
+      </w:r>
+      <w:proofErr w:type="spellEnd"/>
+    </w:p>
+    <w:p>
+      <w:pPr>
+        <w:spacing w:after="0" w:line="240" w:lineRule="auto"/>
+        <w:rPr>
+          <w:rFonts w:ascii="Courier New" w:eastAsia="Times New Roman" w:hAnsi="Courier New" w:cs="Courier New"/>
+          <w:color w:val="000000"/>
+          <w:sz w:val="24"/>
+          <w:szCs w:val="24"/>
+        </w:rPr>
+      </w:pPr>
+      <w:proofErr w:type="gramStart"/>
+      <w:r>
+        <w:rPr>
+          <w:rFonts w:ascii="Courier New" w:eastAsia="Times New Roman" w:hAnsi="Courier New" w:cs="Courier New"/>
+          <w:color w:val="000000"/>
+          <w:sz w:val="24"/>
+          <w:szCs w:val="24"/>
+        </w:rPr>
+        <w:t>class</w:t>
+      </w:r>
+      <w:proofErr w:type="gramEnd"/>
+      <w:r>
+        <w:rPr>
+          <w:rFonts w:ascii="Courier New" w:eastAsia="Times New Roman" w:hAnsi="Courier New" w:cs="Courier New"/>
+          <w:color w:val="000000"/>
+          <w:sz w:val="24"/>
+          <w:szCs w:val="24"/>
+        </w:rPr>
+        <w:t xml:space="preserve"> </w:t>
+      </w:r>
+      <w:proofErr w:type="spellStart"/>
+      <w:r>
+        <w:rPr>
+          <w:rFonts w:ascii="Courier New" w:eastAsia="Times New Roman" w:hAnsi="Courier New" w:cs="Courier New"/>
+          <w:color w:val="000000"/>
+          <w:sz w:val="24"/>
+          <w:szCs w:val="24"/>
+        </w:rPr>
+        <w:t>BootStrap</w:t>
+      </w:r>
+      <w:proofErr w:type="spellEnd"/>
+      <w:r>
+        <w:rPr>
+          <w:rFonts w:ascii="Courier New" w:eastAsia="Times New Roman" w:hAnsi="Courier New" w:cs="Courier New"/>
+          <w:color w:val="000000"/>
+          <w:sz w:val="24"/>
+          <w:szCs w:val="24"/>
+        </w:rPr>
+        <w:t xml:space="preserve"> {</w:t>
+      </w:r>
+    </w:p>
+    <w:p>
+      <w:pPr>
+        <w:spacing w:after="0" w:line="240" w:lineRule="auto"/>
+        <w:rPr>
+          <w:rFonts w:ascii="Courier New" w:eastAsia="Times New Roman" w:hAnsi="Courier New" w:cs="Courier New"/>
+          <w:color w:val="000000"/>
+          <w:sz w:val="24"/>
+          <w:szCs w:val="24"/>
+        </w:rPr>
+      </w:pPr>
+      <w:r>
+        <w:rPr>
+          <w:rFonts w:ascii="Courier New" w:eastAsia="Times New Roman" w:hAnsi="Courier New" w:cs="Courier New"/>
+          <w:color w:val="000000"/>
+          <w:sz w:val="24"/>
+          <w:szCs w:val="24"/>
+        </w:rPr>
+        <w:t xml:space="preserve">    </w:t>
+      </w:r>
+      <w:proofErr w:type="gramStart"/>
+      <w:r>
+        <w:rPr>
+          <w:rFonts w:ascii="Courier New" w:eastAsia="Times New Roman" w:hAnsi="Courier New" w:cs="Courier New"/>
+          <w:color w:val="000000"/>
+          <w:sz w:val="24"/>
+          <w:szCs w:val="24"/>
+        </w:rPr>
+        <w:t>def</w:t>
+      </w:r>
+      <w:proofErr w:type="gramEnd"/>
+      <w:r>
+        <w:rPr>
+          <w:rFonts w:ascii="Courier New" w:eastAsia="Times New Roman" w:hAnsi="Courier New" w:cs="Courier New"/>
+          <w:color w:val="000000"/>
+          <w:sz w:val="24"/>
+          <w:szCs w:val="24"/>
+        </w:rPr>
+        <w:t xml:space="preserve"> init = { </w:t>
+      </w:r>
+      <w:proofErr w:type="spellStart"/>
+      <w:r>
+        <w:rPr>
+          <w:rFonts w:ascii="Courier New" w:eastAsia="Times New Roman" w:hAnsi="Courier New" w:cs="Courier New"/>
+          <w:color w:val="000000"/>
+          <w:sz w:val="24"/>
+          <w:szCs w:val="24"/>
+        </w:rPr>
+        <w:t>servletContext</w:t>
+      </w:r>
+      <w:proofErr w:type="spellEnd"/>
+      <w:r>
+        <w:rPr>
+          <w:rFonts w:ascii="Courier New" w:eastAsia="Times New Roman" w:hAnsi="Courier New" w:cs="Courier New"/>
+          <w:color w:val="000000"/>
+          <w:sz w:val="24"/>
+          <w:szCs w:val="24"/>
+        </w:rPr>
+        <w:t xml:space="preserve"> -&gt;</w:t>
+      </w:r>
+    </w:p>
+    <w:p>
+      <w:pPr>
+        <w:spacing w:after="0" w:line="240" w:lineRule="auto"/>
+        <w:rPr>
+          <w:rFonts w:ascii="Courier New" w:eastAsia="Times New Roman" w:hAnsi="Courier New" w:cs="Courier New"/>
+          <w:color w:val="000000"/>
+          <w:sz w:val="24"/>
+          <w:szCs w:val="24"/>
+        </w:rPr>
+      </w:pPr>
+    </w:p>
+    <w:p>
+      <w:pPr>
+        <w:spacing w:after="0" w:line="240" w:lineRule="auto"/>
+        <w:rPr>
+          <w:rFonts w:ascii="Courier New" w:eastAsia="Times New Roman" w:hAnsi="Courier New" w:cs="Courier New"/>
+          <w:color w:val="000000"/>
+          <w:sz w:val="24"/>
+          <w:szCs w:val="24"/>
+        </w:rPr>
+      </w:pPr>
+      <w:r>
+        <w:rPr>
+          <w:rFonts w:ascii="Courier New" w:eastAsia="Times New Roman" w:hAnsi="Courier New" w:cs="Courier New"/>
+          <w:color w:val="000000"/>
+          <w:sz w:val="24"/>
+          <w:szCs w:val="24"/>
+        </w:rPr>
+        <w:t xml:space="preserve">        </w:t>
+      </w:r>
+      <w:proofErr w:type="gramStart"/>
+      <w:r>
+        <w:rPr>
+          <w:rFonts w:ascii="Courier New" w:eastAsia="Times New Roman" w:hAnsi="Courier New" w:cs="Courier New"/>
+          <w:color w:val="000000"/>
+          <w:sz w:val="24"/>
+          <w:szCs w:val="24"/>
+        </w:rPr>
+        <w:t>new</w:t>
+      </w:r>
+      <w:proofErr w:type="gramEnd"/>
+      <w:r>
+        <w:rPr>
+          <w:rFonts w:ascii="Courier New" w:eastAsia="Times New Roman" w:hAnsi="Courier New" w:cs="Courier New"/>
+          <w:color w:val="000000"/>
+          <w:sz w:val="24"/>
+          <w:szCs w:val="24"/>
+        </w:rPr>
+        <w:t xml:space="preserve"> Post(title:"First Grails Project",</w:t>
+      </w:r>
+    </w:p>
+    <w:p>
+      <w:pPr>
+        <w:spacing w:after="0" w:line="240" w:lineRule="auto"/>
+        <w:rPr>
+          <w:rFonts w:ascii="Courier New" w:eastAsia="Times New Roman" w:hAnsi="Courier New" w:cs="Courier New"/>
+          <w:color w:val="000000"/>
+          <w:sz w:val="24"/>
+          <w:szCs w:val="24"/>
+        </w:rPr>
+      </w:pPr>
+      <w:r>
+        <w:rPr>
+          <w:rFonts w:ascii="Courier New" w:eastAsia="Times New Roman" w:hAnsi="Courier New" w:cs="Courier New"/>
+          <w:color w:val="000000"/>
+          <w:sz w:val="24"/>
+          <w:szCs w:val="24"/>
+        </w:rPr>
+        <w:t xml:space="preserve">                </w:t>
+      </w:r>
+      <w:proofErr w:type="gramStart"/>
+      <w:r>
+        <w:rPr>
+          <w:rFonts w:ascii="Courier New" w:eastAsia="Times New Roman" w:hAnsi="Courier New" w:cs="Courier New"/>
+          <w:color w:val="000000"/>
+          <w:sz w:val="24"/>
+          <w:szCs w:val="24"/>
+        </w:rPr>
+        <w:t>teaser</w:t>
+      </w:r>
+      <w:proofErr w:type="gramEnd"/>
+      <w:r>
+        <w:rPr>
+          <w:rFonts w:ascii="Courier New" w:eastAsia="Times New Roman" w:hAnsi="Courier New" w:cs="Courier New"/>
+          <w:color w:val="000000"/>
+          <w:sz w:val="24"/>
+          <w:szCs w:val="24"/>
+        </w:rPr>
+        <w:t>:"Clearing out the clutter",</w:t>
+      </w:r>
+    </w:p>
+    <w:p>
+      <w:pPr>
+        <w:spacing w:after="0" w:line="240" w:lineRule="auto"/>
+        <w:rPr>
+          <w:rFonts w:ascii="Courier New" w:eastAsia="Times New Roman" w:hAnsi="Courier New" w:cs="Courier New"/>
+          <w:color w:val="000000"/>
+          <w:sz w:val="24"/>
+          <w:szCs w:val="24"/>
+        </w:rPr>
+      </w:pPr>
+      <w:r>
+        <w:rPr>
+          <w:rFonts w:ascii="Courier New" w:eastAsia="Times New Roman" w:hAnsi="Courier New" w:cs="Courier New"/>
+          <w:color w:val="000000"/>
+          <w:sz w:val="24"/>
+          <w:szCs w:val="24"/>
+        </w:rPr>
+        <w:t xml:space="preserve">                </w:t>
+      </w:r>
+      <w:proofErr w:type="gramStart"/>
+      <w:r>
+        <w:rPr>
+          <w:rFonts w:ascii="Courier New" w:eastAsia="Times New Roman" w:hAnsi="Courier New" w:cs="Courier New"/>
+          <w:color w:val="000000"/>
+          <w:sz w:val="24"/>
+          <w:szCs w:val="24"/>
+        </w:rPr>
+        <w:t>content</w:t>
+      </w:r>
+      <w:proofErr w:type="gramEnd"/>
+      <w:r>
+        <w:rPr>
+          <w:rFonts w:ascii="Courier New" w:eastAsia="Times New Roman" w:hAnsi="Courier New" w:cs="Courier New"/>
+          <w:color w:val="000000"/>
+          <w:sz w:val="24"/>
+          <w:szCs w:val="24"/>
+        </w:rPr>
+        <w:t>:"The full content of the article",</w:t>
+      </w:r>
+    </w:p>
+    <w:p>
+      <w:pPr>
+        <w:spacing w:after="0" w:line="240" w:lineRule="auto"/>
+        <w:rPr>
+          <w:rFonts w:ascii="Courier New" w:eastAsia="Times New Roman" w:hAnsi="Courier New" w:cs="Courier New"/>
+          <w:color w:val="000000"/>
+          <w:sz w:val="24"/>
+          <w:szCs w:val="24"/>
+        </w:rPr>
+      </w:pPr>
+      <w:r>
+        <w:rPr>
+          <w:rFonts w:ascii="Courier New" w:eastAsia="Times New Roman" w:hAnsi="Courier New" w:cs="Courier New"/>
+          <w:color w:val="000000"/>
+          <w:sz w:val="24"/>
+          <w:szCs w:val="24"/>
+        </w:rPr>
+        <w:t xml:space="preserve">                </w:t>
+      </w:r>
+      <w:proofErr w:type="spellStart"/>
+      <w:proofErr w:type="gramStart"/>
+      <w:r>
+        <w:rPr>
+          <w:rFonts w:ascii="Courier New" w:eastAsia="Times New Roman" w:hAnsi="Courier New" w:cs="Courier New"/>
+          <w:color w:val="000000"/>
+          <w:sz w:val="24"/>
+          <w:szCs w:val="24"/>
+        </w:rPr>
+        <w:t>published:</w:t>
+      </w:r>
+      <w:proofErr w:type="gramEnd"/>
+      <w:r>
+        <w:rPr>
+          <w:rFonts w:ascii="Courier New" w:eastAsia="Times New Roman" w:hAnsi="Courier New" w:cs="Courier New"/>
+          <w:color w:val="000000"/>
+          <w:sz w:val="24"/>
+          <w:szCs w:val="24"/>
+        </w:rPr>
+        <w:t>true</w:t>
+      </w:r>
+      <w:proofErr w:type="spellEnd"/>
+      <w:r>
+        <w:rPr>
+          <w:rFonts w:ascii="Courier New" w:eastAsia="Times New Roman" w:hAnsi="Courier New" w:cs="Courier New"/>
+          <w:color w:val="000000"/>
+          <w:sz w:val="24"/>
+          <w:szCs w:val="24"/>
+        </w:rPr>
+        <w:t>).save()</w:t>
       </w:r>
     </w:p>
     <w:p>
@@ -1156,74 +1740,156 @@
         </w:rPr>
         <w:t xml:space="preserve">   </w:t>
       </w:r>
-      <w:r>
-        <w:rPr>
-          <w:rFonts w:ascii="Courier New" w:eastAsia="Times New Roman" w:hAnsi="Courier New" w:cs="Courier New"/>
-          <w:color w:val="000000"/>
-          <w:sz w:val="24"/>
-          <w:szCs w:val="24"/>
-        </w:rPr>
-        <w:t>new Post(title:"Getting Ready for Go Live",</w:t>
-      </w:r>
-    </w:p>
-    <w:p>
-      <w:pPr>
-        <w:spacing w:after="0" w:line="240" w:lineRule="auto"/>
-        <w:rPr>
-          <w:rFonts w:ascii="Courier New" w:eastAsia="Times New Roman" w:hAnsi="Courier New" w:cs="Courier New"/>
-          <w:color w:val="000000"/>
-          <w:sz w:val="24"/>
-          <w:szCs w:val="24"/>
-        </w:rPr>
-      </w:pPr>
-      <w:r>
-        <w:rPr>
-          <w:rFonts w:ascii="Courier New" w:eastAsia="Times New Roman" w:hAnsi="Courier New" w:cs="Courier New"/>
-          <w:color w:val="000000"/>
-          <w:sz w:val="24"/>
-          <w:szCs w:val="24"/>
-        </w:rPr>
-        <w:t xml:space="preserve">                teaser:"The follow up on some real world issues.",</w:t>
-      </w:r>
-    </w:p>
-    <w:p>
-      <w:pPr>
-        <w:spacing w:after="0" w:line="240" w:lineRule="auto"/>
-        <w:rPr>
-          <w:rFonts w:ascii="Courier New" w:eastAsia="Times New Roman" w:hAnsi="Courier New" w:cs="Courier New"/>
-          <w:color w:val="000000"/>
-          <w:sz w:val="24"/>
-          <w:szCs w:val="24"/>
-        </w:rPr>
-      </w:pPr>
-      <w:r>
-        <w:rPr>
-          <w:rFonts w:ascii="Courier New" w:eastAsia="Times New Roman" w:hAnsi="Courier New" w:cs="Courier New"/>
-          <w:color w:val="000000"/>
-          <w:sz w:val="24"/>
-          <w:szCs w:val="24"/>
-        </w:rPr>
-        <w:t xml:space="preserve">                content:"The full content of the article",</w:t>
-      </w:r>
-    </w:p>
-    <w:p>
-      <w:pPr>
-        <w:spacing w:after="0" w:line="240" w:lineRule="auto"/>
-        <w:rPr>
-          <w:rFonts w:ascii="Courier New" w:eastAsia="Times New Roman" w:hAnsi="Courier New" w:cs="Courier New"/>
-          <w:color w:val="000000"/>
-          <w:sz w:val="24"/>
-          <w:szCs w:val="24"/>
-        </w:rPr>
-      </w:pPr>
-      <w:r>
-        <w:rPr>
-          <w:rFonts w:ascii="Courier New" w:eastAsia="Times New Roman" w:hAnsi="Courier New" w:cs="Courier New"/>
-          <w:color w:val="000000"/>
-          <w:sz w:val="24"/>
-          <w:szCs w:val="24"/>
-        </w:rPr>
-        <w:t xml:space="preserve">                published:false).save()</w:t>
+      <w:proofErr w:type="gramStart"/>
+      <w:r>
+        <w:rPr>
+          <w:rFonts w:ascii="Courier New" w:eastAsia="Times New Roman" w:hAnsi="Courier New" w:cs="Courier New"/>
+          <w:color w:val="000000"/>
+          <w:sz w:val="24"/>
+          <w:szCs w:val="24"/>
+        </w:rPr>
+        <w:t>new</w:t>
+      </w:r>
+      <w:proofErr w:type="gramEnd"/>
+      <w:r>
+        <w:rPr>
+          <w:rFonts w:ascii="Courier New" w:eastAsia="Times New Roman" w:hAnsi="Courier New" w:cs="Courier New"/>
+          <w:color w:val="000000"/>
+          <w:sz w:val="24"/>
+          <w:szCs w:val="24"/>
+        </w:rPr>
+        <w:t xml:space="preserve"> Post(title:"Getting Ready for Go Live",</w:t>
+      </w:r>
+    </w:p>
+    <w:p>
+      <w:pPr>
+        <w:spacing w:after="0" w:line="240" w:lineRule="auto"/>
+        <w:rPr>
+          <w:rFonts w:ascii="Courier New" w:eastAsia="Times New Roman" w:hAnsi="Courier New" w:cs="Courier New"/>
+          <w:color w:val="000000"/>
+          <w:sz w:val="24"/>
+          <w:szCs w:val="24"/>
+        </w:rPr>
+      </w:pPr>
+      <w:r>
+        <w:rPr>
+          <w:rFonts w:ascii="Courier New" w:eastAsia="Times New Roman" w:hAnsi="Courier New" w:cs="Courier New"/>
+          <w:color w:val="000000"/>
+          <w:sz w:val="24"/>
+          <w:szCs w:val="24"/>
+        </w:rPr>
+        <w:t xml:space="preserve">                </w:t>
+      </w:r>
+      <w:proofErr w:type="gramStart"/>
+      <w:r>
+        <w:rPr>
+          <w:rFonts w:ascii="Courier New" w:eastAsia="Times New Roman" w:hAnsi="Courier New" w:cs="Courier New"/>
+          <w:color w:val="000000"/>
+          <w:sz w:val="24"/>
+          <w:szCs w:val="24"/>
+        </w:rPr>
+        <w:t>teaser</w:t>
+      </w:r>
+      <w:proofErr w:type="gramEnd"/>
+      <w:r>
+        <w:rPr>
+          <w:rFonts w:ascii="Courier New" w:eastAsia="Times New Roman" w:hAnsi="Courier New" w:cs="Courier New"/>
+          <w:color w:val="000000"/>
+          <w:sz w:val="24"/>
+          <w:szCs w:val="24"/>
+        </w:rPr>
+        <w:t>:"The follow up on some real world issues.",</w:t>
+      </w:r>
+    </w:p>
+    <w:p>
+      <w:pPr>
+        <w:spacing w:after="0" w:line="240" w:lineRule="auto"/>
+        <w:rPr>
+          <w:rFonts w:ascii="Courier New" w:eastAsia="Times New Roman" w:hAnsi="Courier New" w:cs="Courier New"/>
+          <w:color w:val="000000"/>
+          <w:sz w:val="24"/>
+          <w:szCs w:val="24"/>
+        </w:rPr>
+      </w:pPr>
+      <w:r>
+        <w:rPr>
+          <w:rFonts w:ascii="Courier New" w:eastAsia="Times New Roman" w:hAnsi="Courier New" w:cs="Courier New"/>
+          <w:color w:val="000000"/>
+          <w:sz w:val="24"/>
+          <w:szCs w:val="24"/>
+        </w:rPr>
+        <w:t xml:space="preserve">                </w:t>
+      </w:r>
+      <w:proofErr w:type="gramStart"/>
+      <w:r>
+        <w:rPr>
+          <w:rFonts w:ascii="Courier New" w:eastAsia="Times New Roman" w:hAnsi="Courier New" w:cs="Courier New"/>
+          <w:color w:val="000000"/>
+          <w:sz w:val="24"/>
+          <w:szCs w:val="24"/>
+        </w:rPr>
+        <w:t>content</w:t>
+      </w:r>
+      <w:proofErr w:type="gramEnd"/>
+      <w:r>
+        <w:rPr>
+          <w:rFonts w:ascii="Courier New" w:eastAsia="Times New Roman" w:hAnsi="Courier New" w:cs="Courier New"/>
+          <w:color w:val="000000"/>
+          <w:sz w:val="24"/>
+          <w:szCs w:val="24"/>
+        </w:rPr>
+        <w:t>:"The full content of the article",</w:t>
+      </w:r>
+    </w:p>
+    <w:p>
+      <w:pPr>
+        <w:spacing w:after="0" w:line="240" w:lineRule="auto"/>
+        <w:rPr>
+          <w:rFonts w:ascii="Courier New" w:eastAsia="Times New Roman" w:hAnsi="Courier New" w:cs="Courier New"/>
+          <w:color w:val="000000"/>
+          <w:sz w:val="24"/>
+          <w:szCs w:val="24"/>
+        </w:rPr>
+      </w:pPr>
+      <w:r>
+        <w:rPr>
+          <w:rFonts w:ascii="Courier New" w:eastAsia="Times New Roman" w:hAnsi="Courier New" w:cs="Courier New"/>
+          <w:color w:val="000000"/>
+          <w:sz w:val="24"/>
+          <w:szCs w:val="24"/>
+        </w:rPr>
+        <w:t xml:space="preserve">                </w:t>
+      </w:r>
+      <w:proofErr w:type="spellStart"/>
+      <w:proofErr w:type="gramStart"/>
+      <w:r>
+        <w:rPr>
+          <w:rFonts w:ascii="Courier New" w:eastAsia="Times New Roman" w:hAnsi="Courier New" w:cs="Courier New"/>
+          <w:color w:val="000000"/>
+          <w:sz w:val="24"/>
+          <w:szCs w:val="24"/>
+        </w:rPr>
+        <w:t>published:</w:t>
+      </w:r>
+      <w:proofErr w:type="gramEnd"/>
+      <w:r>
+        <w:rPr>
+          <w:rFonts w:ascii="Courier New" w:eastAsia="Times New Roman" w:hAnsi="Courier New" w:cs="Courier New"/>
+          <w:color w:val="000000"/>
+          <w:sz w:val="24"/>
+          <w:szCs w:val="24"/>
+        </w:rPr>
+        <w:t>false</w:t>
+      </w:r>
+      <w:proofErr w:type="spellEnd"/>
+      <w:r>
+        <w:rPr>
+          <w:rFonts w:ascii="Courier New" w:eastAsia="Times New Roman" w:hAnsi="Courier New" w:cs="Courier New"/>
+          <w:color w:val="000000"/>
+          <w:sz w:val="24"/>
+          <w:szCs w:val="24"/>
+        </w:rPr>
+        <w:t>).save()</w:t>
       </w:r>
     </w:p>
     <w:p>
@@ -1263,7 +1929,27 @@
           <w:sz w:val="24"/>
           <w:szCs w:val="24"/>
         </w:rPr>
-        <w:t xml:space="preserve">    def destroy = {</w:t>
+        <w:t xml:space="preserve">    </w:t>
+      </w:r>
+      <w:proofErr w:type="gramStart"/>
+      <w:r>
+        <w:rPr>
+          <w:rFonts w:ascii="Courier New" w:eastAsia="Times New Roman" w:hAnsi="Courier New" w:cs="Courier New"/>
+          <w:color w:val="000000"/>
+          <w:sz w:val="24"/>
+          <w:szCs w:val="24"/>
+        </w:rPr>
+        <w:t>def</w:t>
+      </w:r>
+      <w:proofErr w:type="gramEnd"/>
+      <w:r>
+        <w:rPr>
+          <w:rFonts w:ascii="Courier New" w:eastAsia="Times New Roman" w:hAnsi="Courier New" w:cs="Courier New"/>
+          <w:color w:val="000000"/>
+          <w:sz w:val="24"/>
+          <w:szCs w:val="24"/>
+        </w:rPr>
+        <w:t xml:space="preserve"> destroy = {</w:t>
       </w:r>
     </w:p>
     <w:p>
@@ -1341,7 +2027,27 @@
           <w:sz w:val="24"/>
           <w:szCs w:val="24"/>
         </w:rPr>
-        <w:t>, and you can see the two posts you have created, listed in the order you created them in the bootstrap</w:t>
+        <w:t xml:space="preserve">, and you can see the two posts you have </w:t>
+      </w:r>
+      <w:proofErr w:type="gramStart"/>
+      <w:r>
+        <w:rPr>
+          <w:rFonts w:ascii="Arial" w:eastAsia="Times New Roman" w:hAnsi="Arial" w:cs="Arial"/>
+          <w:color w:val="000000"/>
+          <w:sz w:val="24"/>
+          <w:szCs w:val="24"/>
+        </w:rPr>
+        <w:t>created,</w:t>
+      </w:r>
+      <w:proofErr w:type="gramEnd"/>
+      <w:r>
+        <w:rPr>
+          <w:rFonts w:ascii="Arial" w:eastAsia="Times New Roman" w:hAnsi="Arial" w:cs="Arial"/>
+          <w:color w:val="000000"/>
+          <w:sz w:val="24"/>
+          <w:szCs w:val="24"/>
+        </w:rPr>
+        <w:t xml:space="preserve"> listed in the order you created them in the bootstrap</w:t>
       </w:r>
       <w:r>
         <w:rPr>
@@ -1377,7 +2083,7 @@
             <wp:extent cx="4057650" cy="2331983"/>
             <wp:effectExtent l="19050" t="0" r="0" b="0"/>
             <wp:docPr id="5" name="Picture 4" descr="http://assets.devx.com/articlefigs/22590.jpg">
-              <a:hlinkClick xmlns:a="http://schemas.openxmlformats.org/drawingml/2006/main" r:id="rId5"/>
+              <a:hlinkClick xmlns:a="http://schemas.openxmlformats.org/drawingml/2006/main" r:id="rId7"/>
             </wp:docPr>
             <wp:cNvGraphicFramePr>
               <a:graphicFrameLocks xmlns:a="http://schemas.openxmlformats.org/drawingml/2006/main" noChangeAspect="1"/>
@@ -1387,14 +2093,14 @@
                 <pic:pic xmlns:pic="http://schemas.openxmlformats.org/drawingml/2006/picture">
                   <pic:nvPicPr>
                     <pic:cNvPr id="0" name="Picture 4" descr="http://assets.devx.com/articlefigs/22590.jpg">
-                      <a:hlinkClick r:id="rId5"/>
+                      <a:hlinkClick r:id="rId7"/>
                     </pic:cNvPr>
                     <pic:cNvPicPr>
                       <a:picLocks noChangeAspect="1" noChangeArrowheads="1"/>
                     </pic:cNvPicPr>
                   </pic:nvPicPr>
                   <pic:blipFill>
-                    <a:blip r:embed="rId6" cstate="print"/>
+                    <a:blip r:embed="rId8" cstate="print"/>
                     <a:srcRect/>
                     <a:stretch>
                       <a:fillRect/>
@@ -1532,7 +2238,26 @@
           <w:szCs w:val="24"/>
         </w:rPr>
         <w:br/>
-        <w:t xml:space="preserve">To allow users to create a post, you </w:t>
+      </w:r>
+      <w:proofErr w:type="gramStart"/>
+      <w:r>
+        <w:rPr>
+          <w:rFonts w:ascii="Arial" w:eastAsia="Times New Roman" w:hAnsi="Arial" w:cs="Arial"/>
+          <w:color w:val="000000"/>
+          <w:sz w:val="24"/>
+          <w:szCs w:val="24"/>
+        </w:rPr>
+        <w:t>To</w:t>
+      </w:r>
+      <w:proofErr w:type="gramEnd"/>
+      <w:r>
+        <w:rPr>
+          <w:rFonts w:ascii="Arial" w:eastAsia="Times New Roman" w:hAnsi="Arial" w:cs="Arial"/>
+          <w:color w:val="000000"/>
+          <w:sz w:val="24"/>
+          <w:szCs w:val="24"/>
+        </w:rPr>
+        <w:t xml:space="preserve"> allow users to create a post, you </w:t>
       </w:r>
       <w:r>
         <w:rPr>
@@ -1586,7 +2311,27 @@
           <w:sz w:val="24"/>
           <w:szCs w:val="24"/>
         </w:rPr>
-        <w:t xml:space="preserve"> to create a link to the edit Post action (by default, Grails tags are defined in the g namespace). Now define the controller and the action that the link should send the user to as follows:</w:t>
+        <w:t xml:space="preserve"> to create a link </w:t>
+      </w:r>
+      <w:proofErr w:type="gramStart"/>
+      <w:r>
+        <w:rPr>
+          <w:rFonts w:ascii="Arial" w:eastAsia="Times New Roman" w:hAnsi="Arial" w:cs="Arial"/>
+          <w:color w:val="000000"/>
+          <w:sz w:val="24"/>
+          <w:szCs w:val="24"/>
+        </w:rPr>
+        <w:t>to</w:t>
+      </w:r>
+      <w:proofErr w:type="gramEnd"/>
+      <w:r>
+        <w:rPr>
+          <w:rFonts w:ascii="Arial" w:eastAsia="Times New Roman" w:hAnsi="Arial" w:cs="Arial"/>
+          <w:color w:val="000000"/>
+          <w:sz w:val="24"/>
+          <w:szCs w:val="24"/>
+        </w:rPr>
+        <w:t xml:space="preserve"> the edit Post action (by default, Grails tags are defined in the g namespace). Now define the controller and the action that the link should send the user to as follows:</w:t>
       </w:r>
     </w:p>
     <w:p>
@@ -1653,7 +2398,27 @@
           <w:sz w:val="24"/>
           <w:szCs w:val="24"/>
         </w:rPr>
-        <w:t>&lt;g:link controller="post" action="edit"&gt;</w:t>
+        <w:t>&lt;g</w:t>
+      </w:r>
+      <w:proofErr w:type="gramStart"/>
+      <w:r>
+        <w:rPr>
+          <w:rFonts w:ascii="Courier New" w:eastAsia="Times New Roman" w:hAnsi="Courier New" w:cs="Courier New"/>
+          <w:color w:val="000000"/>
+          <w:sz w:val="24"/>
+          <w:szCs w:val="24"/>
+        </w:rPr>
+        <w:t>:link</w:t>
+      </w:r>
+      <w:proofErr w:type="gramEnd"/>
+      <w:r>
+        <w:rPr>
+          <w:rFonts w:ascii="Courier New" w:eastAsia="Times New Roman" w:hAnsi="Courier New" w:cs="Courier New"/>
+          <w:color w:val="000000"/>
+          <w:sz w:val="24"/>
+          <w:szCs w:val="24"/>
+        </w:rPr>
+        <w:t xml:space="preserve"> controller="post" action="edit"&gt;</w:t>
       </w:r>
     </w:p>
     <w:p>
@@ -1729,7 +2494,27 @@
           <w:sz w:val="24"/>
           <w:szCs w:val="24"/>
         </w:rPr>
-        <w:t>&lt;/g:link&gt;</w:t>
+        <w:t>&lt;/g</w:t>
+      </w:r>
+      <w:proofErr w:type="gramStart"/>
+      <w:r>
+        <w:rPr>
+          <w:rFonts w:ascii="Courier New" w:eastAsia="Times New Roman" w:hAnsi="Courier New" w:cs="Courier New"/>
+          <w:color w:val="000000"/>
+          <w:sz w:val="24"/>
+          <w:szCs w:val="24"/>
+        </w:rPr>
+        <w:t>:link</w:t>
+      </w:r>
+      <w:proofErr w:type="gramEnd"/>
+      <w:r>
+        <w:rPr>
+          <w:rFonts w:ascii="Courier New" w:eastAsia="Times New Roman" w:hAnsi="Courier New" w:cs="Courier New"/>
+          <w:color w:val="000000"/>
+          <w:sz w:val="24"/>
+          <w:szCs w:val="24"/>
+        </w:rPr>
+        <w:t>&gt;</w:t>
       </w:r>
     </w:p>
     <w:p>
@@ -1782,7 +2567,27 @@
           <w:sz w:val="24"/>
           <w:szCs w:val="24"/>
         </w:rPr>
-        <w:t>&lt;g:renderErrors&gt;</w:t>
+        <w:t>&lt;g</w:t>
+      </w:r>
+      <w:proofErr w:type="gramStart"/>
+      <w:r>
+        <w:rPr>
+          <w:rFonts w:ascii="Courier New" w:eastAsia="Times New Roman" w:hAnsi="Courier New" w:cs="Courier New"/>
+          <w:color w:val="000000"/>
+          <w:sz w:val="24"/>
+          <w:szCs w:val="24"/>
+        </w:rPr>
+        <w:t>:renderErrors</w:t>
+      </w:r>
+      <w:proofErr w:type="gramEnd"/>
+      <w:r>
+        <w:rPr>
+          <w:rFonts w:ascii="Courier New" w:eastAsia="Times New Roman" w:hAnsi="Courier New" w:cs="Courier New"/>
+          <w:color w:val="000000"/>
+          <w:sz w:val="24"/>
+          <w:szCs w:val="24"/>
+        </w:rPr>
+        <w:t>&gt;</w:t>
       </w:r>
       <w:r>
         <w:rPr>
@@ -1824,7 +2629,27 @@
           <w:sz w:val="24"/>
           <w:szCs w:val="24"/>
         </w:rPr>
-        <w:t>&lt;g:form&gt;</w:t>
+        <w:t>&lt;g</w:t>
+      </w:r>
+      <w:proofErr w:type="gramStart"/>
+      <w:r>
+        <w:rPr>
+          <w:rFonts w:ascii="Courier New" w:eastAsia="Times New Roman" w:hAnsi="Courier New" w:cs="Courier New"/>
+          <w:color w:val="000000"/>
+          <w:sz w:val="24"/>
+          <w:szCs w:val="24"/>
+        </w:rPr>
+        <w:t>:form</w:t>
+      </w:r>
+      <w:proofErr w:type="gramEnd"/>
+      <w:r>
+        <w:rPr>
+          <w:rFonts w:ascii="Courier New" w:eastAsia="Times New Roman" w:hAnsi="Courier New" w:cs="Courier New"/>
+          <w:color w:val="000000"/>
+          <w:sz w:val="24"/>
+          <w:szCs w:val="24"/>
+        </w:rPr>
+        <w:t>&gt;</w:t>
       </w:r>
       <w:r>
         <w:rPr>
@@ -1884,7 +2709,27 @@
           <w:sz w:val="24"/>
           <w:szCs w:val="24"/>
         </w:rPr>
-        <w:t>&lt;g:textArea&gt;</w:t>
+        <w:t>&lt;g</w:t>
+      </w:r>
+      <w:proofErr w:type="gramStart"/>
+      <w:r>
+        <w:rPr>
+          <w:rFonts w:ascii="Courier New" w:eastAsia="Times New Roman" w:hAnsi="Courier New" w:cs="Courier New"/>
+          <w:color w:val="000000"/>
+          <w:sz w:val="24"/>
+          <w:szCs w:val="24"/>
+        </w:rPr>
+        <w:t>:textArea</w:t>
+      </w:r>
+      <w:proofErr w:type="gramEnd"/>
+      <w:r>
+        <w:rPr>
+          <w:rFonts w:ascii="Courier New" w:eastAsia="Times New Roman" w:hAnsi="Courier New" w:cs="Courier New"/>
+          <w:color w:val="000000"/>
+          <w:sz w:val="24"/>
+          <w:szCs w:val="24"/>
+        </w:rPr>
+        <w:t>&gt;</w:t>
       </w:r>
       <w:r>
         <w:rPr>
@@ -2032,7 +2877,58 @@
           <w:sz w:val="24"/>
           <w:szCs w:val="24"/>
         </w:rPr>
-        <w:t>&lt;%@ page contentType="text/html;charset=UTF-8" %&gt;</w:t>
+        <w:t xml:space="preserve">&lt;%@ page </w:t>
+      </w:r>
+      <w:proofErr w:type="spellStart"/>
+      <w:r>
+        <w:rPr>
+          <w:rStyle w:val="HTMLCode"/>
+          <w:color w:val="000000"/>
+          <w:sz w:val="24"/>
+          <w:szCs w:val="24"/>
+        </w:rPr>
+        <w:t>contentType</w:t>
+      </w:r>
+      <w:proofErr w:type="spellEnd"/>
+      <w:r>
+        <w:rPr>
+          <w:rStyle w:val="HTMLCode"/>
+          <w:color w:val="000000"/>
+          <w:sz w:val="24"/>
+          <w:szCs w:val="24"/>
+        </w:rPr>
+        <w:t>="text/</w:t>
+      </w:r>
+      <w:proofErr w:type="spellStart"/>
+      <w:r>
+        <w:rPr>
+          <w:rStyle w:val="HTMLCode"/>
+          <w:color w:val="000000"/>
+          <w:sz w:val="24"/>
+          <w:szCs w:val="24"/>
+        </w:rPr>
+        <w:t>html</w:t>
+      </w:r>
+      <w:proofErr w:type="gramStart"/>
+      <w:r>
+        <w:rPr>
+          <w:rStyle w:val="HTMLCode"/>
+          <w:color w:val="000000"/>
+          <w:sz w:val="24"/>
+          <w:szCs w:val="24"/>
+        </w:rPr>
+        <w:t>;charset</w:t>
+      </w:r>
+      <w:proofErr w:type="spellEnd"/>
+      <w:proofErr w:type="gramEnd"/>
+      <w:r>
+        <w:rPr>
+          <w:rStyle w:val="HTMLCode"/>
+          <w:color w:val="000000"/>
+          <w:sz w:val="24"/>
+          <w:szCs w:val="24"/>
+        </w:rPr>
+        <w:t>=UTF-8" %&gt;</w:t>
       </w:r>
     </w:p>
     <w:p>
@@ -2052,7 +2948,27 @@
           <w:sz w:val="24"/>
           <w:szCs w:val="24"/>
         </w:rPr>
-        <w:t>&lt;html&gt;</w:t>
+        <w:t>&lt;</w:t>
+      </w:r>
+      <w:proofErr w:type="gramStart"/>
+      <w:r>
+        <w:rPr>
+          <w:rStyle w:val="HTMLCode"/>
+          <w:color w:val="000000"/>
+          <w:sz w:val="24"/>
+          <w:szCs w:val="24"/>
+        </w:rPr>
+        <w:t>html</w:t>
+      </w:r>
+      <w:proofErr w:type="gramEnd"/>
+      <w:r>
+        <w:rPr>
+          <w:rStyle w:val="HTMLCode"/>
+          <w:color w:val="000000"/>
+          <w:sz w:val="24"/>
+          <w:szCs w:val="24"/>
+        </w:rPr>
+        <w:t>&gt;</w:t>
       </w:r>
     </w:p>
     <w:p>
@@ -2072,7 +2988,27 @@
           <w:sz w:val="24"/>
           <w:szCs w:val="24"/>
         </w:rPr>
-        <w:t>&lt;head&gt;</w:t>
+        <w:t>&lt;</w:t>
+      </w:r>
+      <w:proofErr w:type="gramStart"/>
+      <w:r>
+        <w:rPr>
+          <w:rStyle w:val="HTMLCode"/>
+          <w:color w:val="000000"/>
+          <w:sz w:val="24"/>
+          <w:szCs w:val="24"/>
+        </w:rPr>
+        <w:t>head</w:t>
+      </w:r>
+      <w:proofErr w:type="gramEnd"/>
+      <w:r>
+        <w:rPr>
+          <w:rStyle w:val="HTMLCode"/>
+          <w:color w:val="000000"/>
+          <w:sz w:val="24"/>
+          <w:szCs w:val="24"/>
+        </w:rPr>
+        <w:t>&gt;</w:t>
       </w:r>
     </w:p>
     <w:p>
@@ -2092,7 +3028,27 @@
           <w:sz w:val="24"/>
           <w:szCs w:val="24"/>
         </w:rPr>
-        <w:t>&lt;title&gt;Manage Post&lt;/title&gt;</w:t>
+        <w:t>&lt;</w:t>
+      </w:r>
+      <w:proofErr w:type="gramStart"/>
+      <w:r>
+        <w:rPr>
+          <w:rStyle w:val="HTMLCode"/>
+          <w:color w:val="000000"/>
+          <w:sz w:val="24"/>
+          <w:szCs w:val="24"/>
+        </w:rPr>
+        <w:t>title&gt;</w:t>
+      </w:r>
+      <w:proofErr w:type="gramEnd"/>
+      <w:r>
+        <w:rPr>
+          <w:rStyle w:val="HTMLCode"/>
+          <w:color w:val="000000"/>
+          <w:sz w:val="24"/>
+          <w:szCs w:val="24"/>
+        </w:rPr>
+        <w:t>Manage Post&lt;/title&gt;</w:t>
       </w:r>
     </w:p>
     <w:p>
@@ -2132,7 +3088,27 @@
           <w:sz w:val="24"/>
           <w:szCs w:val="24"/>
         </w:rPr>
-        <w:t>&lt;body&gt;</w:t>
+        <w:t>&lt;</w:t>
+      </w:r>
+      <w:proofErr w:type="gramStart"/>
+      <w:r>
+        <w:rPr>
+          <w:rStyle w:val="HTMLCode"/>
+          <w:color w:val="000000"/>
+          <w:sz w:val="24"/>
+          <w:szCs w:val="24"/>
+        </w:rPr>
+        <w:t>body</w:t>
+      </w:r>
+      <w:proofErr w:type="gramEnd"/>
+      <w:r>
+        <w:rPr>
+          <w:rStyle w:val="HTMLCode"/>
+          <w:color w:val="000000"/>
+          <w:sz w:val="24"/>
+          <w:szCs w:val="24"/>
+        </w:rPr>
+        <w:t>&gt;</w:t>
       </w:r>
     </w:p>
     <w:p>
@@ -2172,7 +3148,27 @@
           <w:sz w:val="24"/>
           <w:szCs w:val="24"/>
         </w:rPr>
-        <w:t>&lt;div id="validationerrors"&gt;</w:t>
+        <w:t>&lt;div id="</w:t>
+      </w:r>
+      <w:proofErr w:type="spellStart"/>
+      <w:r>
+        <w:rPr>
+          <w:rStyle w:val="HTMLCode"/>
+          <w:color w:val="000000"/>
+          <w:sz w:val="24"/>
+          <w:szCs w:val="24"/>
+        </w:rPr>
+        <w:t>validationerrors</w:t>
+      </w:r>
+      <w:proofErr w:type="spellEnd"/>
+      <w:r>
+        <w:rPr>
+          <w:rStyle w:val="HTMLCode"/>
+          <w:color w:val="000000"/>
+          <w:sz w:val="24"/>
+          <w:szCs w:val="24"/>
+        </w:rPr>
+        <w:t>"&gt;</w:t>
       </w:r>
     </w:p>
     <w:p>
@@ -2192,7 +3188,27 @@
           <w:sz w:val="24"/>
           <w:szCs w:val="24"/>
         </w:rPr>
-        <w:t>&lt;g:renderErrors bean="${post}"/&gt;</w:t>
+        <w:t>&lt;g</w:t>
+      </w:r>
+      <w:proofErr w:type="gramStart"/>
+      <w:r>
+        <w:rPr>
+          <w:rStyle w:val="HTMLCode"/>
+          <w:color w:val="000000"/>
+          <w:sz w:val="24"/>
+          <w:szCs w:val="24"/>
+        </w:rPr>
+        <w:t>:renderErrors</w:t>
+      </w:r>
+      <w:proofErr w:type="gramEnd"/>
+      <w:r>
+        <w:rPr>
+          <w:rStyle w:val="HTMLCode"/>
+          <w:color w:val="000000"/>
+          <w:sz w:val="24"/>
+          <w:szCs w:val="24"/>
+        </w:rPr>
+        <w:t xml:space="preserve"> bean="${post}"/&gt;</w:t>
       </w:r>
     </w:p>
     <w:p>
@@ -2232,7 +3248,27 @@
           <w:sz w:val="24"/>
           <w:szCs w:val="24"/>
         </w:rPr>
-        <w:t>&lt;g:form controller="post" action="save"&gt;</w:t>
+        <w:t>&lt;g</w:t>
+      </w:r>
+      <w:proofErr w:type="gramStart"/>
+      <w:r>
+        <w:rPr>
+          <w:rStyle w:val="HTMLCode"/>
+          <w:color w:val="000000"/>
+          <w:sz w:val="24"/>
+          <w:szCs w:val="24"/>
+        </w:rPr>
+        <w:t>:form</w:t>
+      </w:r>
+      <w:proofErr w:type="gramEnd"/>
+      <w:r>
+        <w:rPr>
+          <w:rStyle w:val="HTMLCode"/>
+          <w:color w:val="000000"/>
+          <w:sz w:val="24"/>
+          <w:szCs w:val="24"/>
+        </w:rPr>
+        <w:t xml:space="preserve"> controller="post" action="save"&gt;</w:t>
       </w:r>
     </w:p>
     <w:p>
@@ -2252,7 +3288,27 @@
           <w:sz w:val="24"/>
           <w:szCs w:val="24"/>
         </w:rPr>
-        <w:t>&lt;g:hiddenField name="id" value="${post.id}"/&gt;</w:t>
+        <w:t>&lt;g</w:t>
+      </w:r>
+      <w:proofErr w:type="gramStart"/>
+      <w:r>
+        <w:rPr>
+          <w:rStyle w:val="HTMLCode"/>
+          <w:color w:val="000000"/>
+          <w:sz w:val="24"/>
+          <w:szCs w:val="24"/>
+        </w:rPr>
+        <w:t>:hiddenField</w:t>
+      </w:r>
+      <w:proofErr w:type="gramEnd"/>
+      <w:r>
+        <w:rPr>
+          <w:rStyle w:val="HTMLCode"/>
+          <w:color w:val="000000"/>
+          <w:sz w:val="24"/>
+          <w:szCs w:val="24"/>
+        </w:rPr>
+        <w:t xml:space="preserve"> name="id" value="${post.id}"/&gt;</w:t>
       </w:r>
     </w:p>
     <w:p>
@@ -2272,7 +3328,27 @@
           <w:sz w:val="24"/>
           <w:szCs w:val="24"/>
         </w:rPr>
-        <w:t>&lt;dl&gt;</w:t>
+        <w:t>&lt;</w:t>
+      </w:r>
+      <w:proofErr w:type="gramStart"/>
+      <w:r>
+        <w:rPr>
+          <w:rStyle w:val="HTMLCode"/>
+          <w:color w:val="000000"/>
+          <w:sz w:val="24"/>
+          <w:szCs w:val="24"/>
+        </w:rPr>
+        <w:t>dl</w:t>
+      </w:r>
+      <w:proofErr w:type="gramEnd"/>
+      <w:r>
+        <w:rPr>
+          <w:rStyle w:val="HTMLCode"/>
+          <w:color w:val="000000"/>
+          <w:sz w:val="24"/>
+          <w:szCs w:val="24"/>
+        </w:rPr>
+        <w:t>&gt;</w:t>
       </w:r>
     </w:p>
     <w:p>
@@ -2292,7 +3368,58 @@
           <w:sz w:val="24"/>
           <w:szCs w:val="24"/>
         </w:rPr>
-        <w:t>&lt;dt&gt;Post Title:&lt;/dt&gt;</w:t>
+        <w:t>&lt;</w:t>
+      </w:r>
+      <w:proofErr w:type="spellStart"/>
+      <w:proofErr w:type="gramStart"/>
+      <w:r>
+        <w:rPr>
+          <w:rStyle w:val="HTMLCode"/>
+          <w:color w:val="000000"/>
+          <w:sz w:val="24"/>
+          <w:szCs w:val="24"/>
+        </w:rPr>
+        <w:t>dt</w:t>
+      </w:r>
+      <w:proofErr w:type="spellEnd"/>
+      <w:r>
+        <w:rPr>
+          <w:rStyle w:val="HTMLCode"/>
+          <w:color w:val="000000"/>
+          <w:sz w:val="24"/>
+          <w:szCs w:val="24"/>
+        </w:rPr>
+        <w:t>&gt;</w:t>
+      </w:r>
+      <w:proofErr w:type="gramEnd"/>
+      <w:r>
+        <w:rPr>
+          <w:rStyle w:val="HTMLCode"/>
+          <w:color w:val="000000"/>
+          <w:sz w:val="24"/>
+          <w:szCs w:val="24"/>
+        </w:rPr>
+        <w:t>Post Title:&lt;/</w:t>
+      </w:r>
+      <w:proofErr w:type="spellStart"/>
+      <w:r>
+        <w:rPr>
+          <w:rStyle w:val="HTMLCode"/>
+          <w:color w:val="000000"/>
+          <w:sz w:val="24"/>
+          <w:szCs w:val="24"/>
+        </w:rPr>
+        <w:t>dt</w:t>
+      </w:r>
+      <w:proofErr w:type="spellEnd"/>
+      <w:r>
+        <w:rPr>
+          <w:rStyle w:val="HTMLCode"/>
+          <w:color w:val="000000"/>
+          <w:sz w:val="24"/>
+          <w:szCs w:val="24"/>
+        </w:rPr>
+        <w:t>&gt;</w:t>
       </w:r>
     </w:p>
     <w:p>
@@ -2312,7 +3439,29 @@
           <w:sz w:val="24"/>
           <w:szCs w:val="24"/>
         </w:rPr>
-        <w:t>&lt;dd&gt;</w:t>
+        <w:t>&lt;</w:t>
+      </w:r>
+      <w:proofErr w:type="spellStart"/>
+      <w:proofErr w:type="gramStart"/>
+      <w:r>
+        <w:rPr>
+          <w:rStyle w:val="HTMLCode"/>
+          <w:color w:val="000000"/>
+          <w:sz w:val="24"/>
+          <w:szCs w:val="24"/>
+        </w:rPr>
+        <w:t>dd</w:t>
+      </w:r>
+      <w:proofErr w:type="spellEnd"/>
+      <w:proofErr w:type="gramEnd"/>
+      <w:r>
+        <w:rPr>
+          <w:rStyle w:val="HTMLCode"/>
+          <w:color w:val="000000"/>
+          <w:sz w:val="24"/>
+          <w:szCs w:val="24"/>
+        </w:rPr>
+        <w:t>&gt;</w:t>
       </w:r>
     </w:p>
     <w:p>
@@ -2332,7 +3481,47 @@
           <w:sz w:val="24"/>
           <w:szCs w:val="24"/>
         </w:rPr>
-        <w:t>&lt;g:textField name="title" value="${post.title}" size="50"/&gt;</w:t>
+        <w:t>&lt;g</w:t>
+      </w:r>
+      <w:proofErr w:type="gramStart"/>
+      <w:r>
+        <w:rPr>
+          <w:rStyle w:val="HTMLCode"/>
+          <w:color w:val="000000"/>
+          <w:sz w:val="24"/>
+          <w:szCs w:val="24"/>
+        </w:rPr>
+        <w:t>:textField</w:t>
+      </w:r>
+      <w:proofErr w:type="gramEnd"/>
+      <w:r>
+        <w:rPr>
+          <w:rStyle w:val="HTMLCode"/>
+          <w:color w:val="000000"/>
+          <w:sz w:val="24"/>
+          <w:szCs w:val="24"/>
+        </w:rPr>
+        <w:t xml:space="preserve"> name="title" value="${</w:t>
+      </w:r>
+      <w:proofErr w:type="spellStart"/>
+      <w:r>
+        <w:rPr>
+          <w:rStyle w:val="HTMLCode"/>
+          <w:color w:val="000000"/>
+          <w:sz w:val="24"/>
+          <w:szCs w:val="24"/>
+        </w:rPr>
+        <w:t>post.title</w:t>
+      </w:r>
+      <w:proofErr w:type="spellEnd"/>
+      <w:r>
+        <w:rPr>
+          <w:rStyle w:val="HTMLCode"/>
+          <w:color w:val="000000"/>
+          <w:sz w:val="24"/>
+          <w:szCs w:val="24"/>
+        </w:rPr>
+        <w:t>}" size="50"/&gt;</w:t>
       </w:r>
     </w:p>
     <w:p>
@@ -2352,7 +3541,27 @@
           <w:sz w:val="24"/>
           <w:szCs w:val="24"/>
         </w:rPr>
-        <w:t>&lt;/dd&gt;</w:t>
+        <w:t>&lt;/</w:t>
+      </w:r>
+      <w:proofErr w:type="spellStart"/>
+      <w:r>
+        <w:rPr>
+          <w:rStyle w:val="HTMLCode"/>
+          <w:color w:val="000000"/>
+          <w:sz w:val="24"/>
+          <w:szCs w:val="24"/>
+        </w:rPr>
+        <w:t>dd</w:t>
+      </w:r>
+      <w:proofErr w:type="spellEnd"/>
+      <w:r>
+        <w:rPr>
+          <w:rStyle w:val="HTMLCode"/>
+          <w:color w:val="000000"/>
+          <w:sz w:val="24"/>
+          <w:szCs w:val="24"/>
+        </w:rPr>
+        <w:t>&gt;</w:t>
       </w:r>
     </w:p>
     <w:p>
@@ -2372,7 +3581,58 @@
           <w:sz w:val="24"/>
           <w:szCs w:val="24"/>
         </w:rPr>
-        <w:t>&lt;dt&gt;Post Teaser:&lt;/dt&gt;</w:t>
+        <w:t>&lt;</w:t>
+      </w:r>
+      <w:proofErr w:type="spellStart"/>
+      <w:proofErr w:type="gramStart"/>
+      <w:r>
+        <w:rPr>
+          <w:rStyle w:val="HTMLCode"/>
+          <w:color w:val="000000"/>
+          <w:sz w:val="24"/>
+          <w:szCs w:val="24"/>
+        </w:rPr>
+        <w:t>dt</w:t>
+      </w:r>
+      <w:proofErr w:type="spellEnd"/>
+      <w:r>
+        <w:rPr>
+          <w:rStyle w:val="HTMLCode"/>
+          <w:color w:val="000000"/>
+          <w:sz w:val="24"/>
+          <w:szCs w:val="24"/>
+        </w:rPr>
+        <w:t>&gt;</w:t>
+      </w:r>
+      <w:proofErr w:type="gramEnd"/>
+      <w:r>
+        <w:rPr>
+          <w:rStyle w:val="HTMLCode"/>
+          <w:color w:val="000000"/>
+          <w:sz w:val="24"/>
+          <w:szCs w:val="24"/>
+        </w:rPr>
+        <w:t>Post Teaser:&lt;/</w:t>
+      </w:r>
+      <w:proofErr w:type="spellStart"/>
+      <w:r>
+        <w:rPr>
+          <w:rStyle w:val="HTMLCode"/>
+          <w:color w:val="000000"/>
+          <w:sz w:val="24"/>
+          <w:szCs w:val="24"/>
+        </w:rPr>
+        <w:t>dt</w:t>
+      </w:r>
+      <w:proofErr w:type="spellEnd"/>
+      <w:r>
+        <w:rPr>
+          <w:rStyle w:val="HTMLCode"/>
+          <w:color w:val="000000"/>
+          <w:sz w:val="24"/>
+          <w:szCs w:val="24"/>
+        </w:rPr>
+        <w:t>&gt;</w:t>
       </w:r>
     </w:p>
     <w:p>
@@ -2392,7 +3652,29 @@
           <w:sz w:val="24"/>
           <w:szCs w:val="24"/>
         </w:rPr>
-        <w:t>&lt;dd&gt;</w:t>
+        <w:t>&lt;</w:t>
+      </w:r>
+      <w:proofErr w:type="spellStart"/>
+      <w:proofErr w:type="gramStart"/>
+      <w:r>
+        <w:rPr>
+          <w:rStyle w:val="HTMLCode"/>
+          <w:color w:val="000000"/>
+          <w:sz w:val="24"/>
+          <w:szCs w:val="24"/>
+        </w:rPr>
+        <w:t>dd</w:t>
+      </w:r>
+      <w:proofErr w:type="spellEnd"/>
+      <w:proofErr w:type="gramEnd"/>
+      <w:r>
+        <w:rPr>
+          <w:rStyle w:val="HTMLCode"/>
+          <w:color w:val="000000"/>
+          <w:sz w:val="24"/>
+          <w:szCs w:val="24"/>
+        </w:rPr>
+        <w:t>&gt;</w:t>
       </w:r>
     </w:p>
     <w:p>
@@ -2412,7 +3694,47 @@
           <w:sz w:val="24"/>
           <w:szCs w:val="24"/>
         </w:rPr>
-        <w:t>&lt;g:textArea name="teaser" value="${post.teaser}" cols="50"/&gt;</w:t>
+        <w:t>&lt;g</w:t>
+      </w:r>
+      <w:proofErr w:type="gramStart"/>
+      <w:r>
+        <w:rPr>
+          <w:rStyle w:val="HTMLCode"/>
+          <w:color w:val="000000"/>
+          <w:sz w:val="24"/>
+          <w:szCs w:val="24"/>
+        </w:rPr>
+        <w:t>:textArea</w:t>
+      </w:r>
+      <w:proofErr w:type="gramEnd"/>
+      <w:r>
+        <w:rPr>
+          <w:rStyle w:val="HTMLCode"/>
+          <w:color w:val="000000"/>
+          <w:sz w:val="24"/>
+          <w:szCs w:val="24"/>
+        </w:rPr>
+        <w:t xml:space="preserve"> name="teaser" value="${</w:t>
+      </w:r>
+      <w:proofErr w:type="spellStart"/>
+      <w:r>
+        <w:rPr>
+          <w:rStyle w:val="HTMLCode"/>
+          <w:color w:val="000000"/>
+          <w:sz w:val="24"/>
+          <w:szCs w:val="24"/>
+        </w:rPr>
+        <w:t>post.teaser</w:t>
+      </w:r>
+      <w:proofErr w:type="spellEnd"/>
+      <w:r>
+        <w:rPr>
+          <w:rStyle w:val="HTMLCode"/>
+          <w:color w:val="000000"/>
+          <w:sz w:val="24"/>
+          <w:szCs w:val="24"/>
+        </w:rPr>
+        <w:t>}" cols="50"/&gt;</w:t>
       </w:r>
     </w:p>
     <w:p>
@@ -2432,7 +3754,27 @@
           <w:sz w:val="24"/>
           <w:szCs w:val="24"/>
         </w:rPr>
-        <w:t>&lt;/dd&gt;</w:t>
+        <w:t>&lt;/</w:t>
+      </w:r>
+      <w:proofErr w:type="spellStart"/>
+      <w:r>
+        <w:rPr>
+          <w:rStyle w:val="HTMLCode"/>
+          <w:color w:val="000000"/>
+          <w:sz w:val="24"/>
+          <w:szCs w:val="24"/>
+        </w:rPr>
+        <w:t>dd</w:t>
+      </w:r>
+      <w:proofErr w:type="spellEnd"/>
+      <w:r>
+        <w:rPr>
+          <w:rStyle w:val="HTMLCode"/>
+          <w:color w:val="000000"/>
+          <w:sz w:val="24"/>
+          <w:szCs w:val="24"/>
+        </w:rPr>
+        <w:t>&gt;</w:t>
       </w:r>
     </w:p>
     <w:p>
@@ -2452,7 +3794,58 @@
           <w:sz w:val="24"/>
           <w:szCs w:val="24"/>
         </w:rPr>
-        <w:t>&lt;dt&gt;Post:&lt;/dt&gt;</w:t>
+        <w:t>&lt;</w:t>
+      </w:r>
+      <w:proofErr w:type="spellStart"/>
+      <w:proofErr w:type="gramStart"/>
+      <w:r>
+        <w:rPr>
+          <w:rStyle w:val="HTMLCode"/>
+          <w:color w:val="000000"/>
+          <w:sz w:val="24"/>
+          <w:szCs w:val="24"/>
+        </w:rPr>
+        <w:t>dt</w:t>
+      </w:r>
+      <w:proofErr w:type="spellEnd"/>
+      <w:r>
+        <w:rPr>
+          <w:rStyle w:val="HTMLCode"/>
+          <w:color w:val="000000"/>
+          <w:sz w:val="24"/>
+          <w:szCs w:val="24"/>
+        </w:rPr>
+        <w:t>&gt;</w:t>
+      </w:r>
+      <w:proofErr w:type="gramEnd"/>
+      <w:r>
+        <w:rPr>
+          <w:rStyle w:val="HTMLCode"/>
+          <w:color w:val="000000"/>
+          <w:sz w:val="24"/>
+          <w:szCs w:val="24"/>
+        </w:rPr>
+        <w:t>Post:&lt;/</w:t>
+      </w:r>
+      <w:proofErr w:type="spellStart"/>
+      <w:r>
+        <w:rPr>
+          <w:rStyle w:val="HTMLCode"/>
+          <w:color w:val="000000"/>
+          <w:sz w:val="24"/>
+          <w:szCs w:val="24"/>
+        </w:rPr>
+        <w:t>dt</w:t>
+      </w:r>
+      <w:proofErr w:type="spellEnd"/>
+      <w:r>
+        <w:rPr>
+          <w:rStyle w:val="HTMLCode"/>
+          <w:color w:val="000000"/>
+          <w:sz w:val="24"/>
+          <w:szCs w:val="24"/>
+        </w:rPr>
+        <w:t>&gt;</w:t>
       </w:r>
     </w:p>
     <w:p>
@@ -2472,7 +3865,29 @@
           <w:sz w:val="24"/>
           <w:szCs w:val="24"/>
         </w:rPr>
-        <w:t>&lt;dd&gt;</w:t>
+        <w:t>&lt;</w:t>
+      </w:r>
+      <w:proofErr w:type="spellStart"/>
+      <w:proofErr w:type="gramStart"/>
+      <w:r>
+        <w:rPr>
+          <w:rStyle w:val="HTMLCode"/>
+          <w:color w:val="000000"/>
+          <w:sz w:val="24"/>
+          <w:szCs w:val="24"/>
+        </w:rPr>
+        <w:t>dd</w:t>
+      </w:r>
+      <w:proofErr w:type="spellEnd"/>
+      <w:proofErr w:type="gramEnd"/>
+      <w:r>
+        <w:rPr>
+          <w:rStyle w:val="HTMLCode"/>
+          <w:color w:val="000000"/>
+          <w:sz w:val="24"/>
+          <w:szCs w:val="24"/>
+        </w:rPr>
+        <w:t>&gt;</w:t>
       </w:r>
     </w:p>
     <w:p>
@@ -2492,7 +3907,47 @@
           <w:sz w:val="24"/>
           <w:szCs w:val="24"/>
         </w:rPr>
-        <w:t>&lt;g:textArea name="content" value="${post.content}" rows="20" cols="50"/&gt;</w:t>
+        <w:t>&lt;g</w:t>
+      </w:r>
+      <w:proofErr w:type="gramStart"/>
+      <w:r>
+        <w:rPr>
+          <w:rStyle w:val="HTMLCode"/>
+          <w:color w:val="000000"/>
+          <w:sz w:val="24"/>
+          <w:szCs w:val="24"/>
+        </w:rPr>
+        <w:t>:textArea</w:t>
+      </w:r>
+      <w:proofErr w:type="gramEnd"/>
+      <w:r>
+        <w:rPr>
+          <w:rStyle w:val="HTMLCode"/>
+          <w:color w:val="000000"/>
+          <w:sz w:val="24"/>
+          <w:szCs w:val="24"/>
+        </w:rPr>
+        <w:t xml:space="preserve"> name="content" value="${</w:t>
+      </w:r>
+      <w:proofErr w:type="spellStart"/>
+      <w:r>
+        <w:rPr>
+          <w:rStyle w:val="HTMLCode"/>
+          <w:color w:val="000000"/>
+          <w:sz w:val="24"/>
+          <w:szCs w:val="24"/>
+        </w:rPr>
+        <w:t>post.content</w:t>
+      </w:r>
+      <w:proofErr w:type="spellEnd"/>
+      <w:r>
+        <w:rPr>
+          <w:rStyle w:val="HTMLCode"/>
+          <w:color w:val="000000"/>
+          <w:sz w:val="24"/>
+          <w:szCs w:val="24"/>
+        </w:rPr>
+        <w:t>}" rows="20" cols="50"/&gt;</w:t>
       </w:r>
     </w:p>
     <w:p>
@@ -2513,7 +3968,27 @@
           <w:szCs w:val="24"/>
         </w:rPr>
         <w:lastRenderedPageBreak/>
-        <w:t>&lt;/dd&gt;</w:t>
+        <w:t>&lt;/</w:t>
+      </w:r>
+      <w:proofErr w:type="spellStart"/>
+      <w:r>
+        <w:rPr>
+          <w:rStyle w:val="HTMLCode"/>
+          <w:color w:val="000000"/>
+          <w:sz w:val="24"/>
+          <w:szCs w:val="24"/>
+        </w:rPr>
+        <w:t>dd</w:t>
+      </w:r>
+      <w:proofErr w:type="spellEnd"/>
+      <w:r>
+        <w:rPr>
+          <w:rStyle w:val="HTMLCode"/>
+          <w:color w:val="000000"/>
+          <w:sz w:val="24"/>
+          <w:szCs w:val="24"/>
+        </w:rPr>
+        <w:t>&gt;</w:t>
       </w:r>
     </w:p>
     <w:p>
@@ -2553,7 +4028,27 @@
           <w:sz w:val="24"/>
           <w:szCs w:val="24"/>
         </w:rPr>
-        <w:t>&lt;g:submitButton name="submit" value="Save"/&gt;</w:t>
+        <w:t>&lt;g</w:t>
+      </w:r>
+      <w:proofErr w:type="gramStart"/>
+      <w:r>
+        <w:rPr>
+          <w:rStyle w:val="HTMLCode"/>
+          <w:color w:val="000000"/>
+          <w:sz w:val="24"/>
+          <w:szCs w:val="24"/>
+        </w:rPr>
+        <w:t>:submitButton</w:t>
+      </w:r>
+      <w:proofErr w:type="gramEnd"/>
+      <w:r>
+        <w:rPr>
+          <w:rStyle w:val="HTMLCode"/>
+          <w:color w:val="000000"/>
+          <w:sz w:val="24"/>
+          <w:szCs w:val="24"/>
+        </w:rPr>
+        <w:t xml:space="preserve"> name="submit" value="Save"/&gt;</w:t>
       </w:r>
     </w:p>
     <w:p>
@@ -2573,7 +4068,27 @@
           <w:sz w:val="24"/>
           <w:szCs w:val="24"/>
         </w:rPr>
-        <w:t>&lt;/g:form&gt;</w:t>
+        <w:t>&lt;/g</w:t>
+      </w:r>
+      <w:proofErr w:type="gramStart"/>
+      <w:r>
+        <w:rPr>
+          <w:rStyle w:val="HTMLCode"/>
+          <w:color w:val="000000"/>
+          <w:sz w:val="24"/>
+          <w:szCs w:val="24"/>
+        </w:rPr>
+        <w:t>:form</w:t>
+      </w:r>
+      <w:proofErr w:type="gramEnd"/>
+      <w:r>
+        <w:rPr>
+          <w:rStyle w:val="HTMLCode"/>
+          <w:color w:val="000000"/>
+          <w:sz w:val="24"/>
+          <w:szCs w:val="24"/>
+        </w:rPr>
+        <w:t>&gt;</w:t>
       </w:r>
     </w:p>
     <w:p>
@@ -2641,7 +4156,27 @@
           <w:sz w:val="24"/>
           <w:szCs w:val="24"/>
         </w:rPr>
-        <w:t>&lt;g:form&gt;</w:t>
+        <w:t>&lt;g</w:t>
+      </w:r>
+      <w:proofErr w:type="gramStart"/>
+      <w:r>
+        <w:rPr>
+          <w:rFonts w:ascii="Courier New" w:eastAsia="Times New Roman" w:hAnsi="Courier New" w:cs="Courier New"/>
+          <w:color w:val="000000"/>
+          <w:sz w:val="24"/>
+          <w:szCs w:val="24"/>
+        </w:rPr>
+        <w:t>:form</w:t>
+      </w:r>
+      <w:proofErr w:type="gramEnd"/>
+      <w:r>
+        <w:rPr>
+          <w:rFonts w:ascii="Courier New" w:eastAsia="Times New Roman" w:hAnsi="Courier New" w:cs="Courier New"/>
+          <w:color w:val="000000"/>
+          <w:sz w:val="24"/>
+          <w:szCs w:val="24"/>
+        </w:rPr>
+        <w:t>&gt;</w:t>
       </w:r>
       <w:r>
         <w:rPr>
@@ -2686,7 +4221,27 @@
           <w:sz w:val="24"/>
           <w:szCs w:val="24"/>
         </w:rPr>
-        <w:t> on the PostController to handle the form submission:</w:t>
+        <w:t xml:space="preserve"> on the </w:t>
+      </w:r>
+      <w:proofErr w:type="spellStart"/>
+      <w:r>
+        <w:rPr>
+          <w:rFonts w:ascii="Arial" w:eastAsia="Times New Roman" w:hAnsi="Arial" w:cs="Arial"/>
+          <w:color w:val="000000"/>
+          <w:sz w:val="24"/>
+          <w:szCs w:val="24"/>
+        </w:rPr>
+        <w:t>PostController</w:t>
+      </w:r>
+      <w:proofErr w:type="spellEnd"/>
+      <w:r>
+        <w:rPr>
+          <w:rFonts w:ascii="Arial" w:eastAsia="Times New Roman" w:hAnsi="Arial" w:cs="Arial"/>
+          <w:color w:val="000000"/>
+          <w:sz w:val="24"/>
+          <w:szCs w:val="24"/>
+        </w:rPr>
+        <w:t xml:space="preserve"> to handle the form submission:</w:t>
       </w:r>
     </w:p>
     <w:p>
@@ -2746,14 +4301,25 @@
           <w:szCs w:val="24"/>
         </w:rPr>
       </w:pPr>
-      <w:r>
-        <w:rPr>
-          <w:rFonts w:ascii="Courier New" w:eastAsia="Times New Roman" w:hAnsi="Courier New" w:cs="Courier New"/>
-          <w:color w:val="000000"/>
-          <w:sz w:val="24"/>
-          <w:szCs w:val="24"/>
-        </w:rPr>
-        <w:t>def save = {</w:t>
+      <w:proofErr w:type="gramStart"/>
+      <w:r>
+        <w:rPr>
+          <w:rFonts w:ascii="Courier New" w:eastAsia="Times New Roman" w:hAnsi="Courier New" w:cs="Courier New"/>
+          <w:color w:val="000000"/>
+          <w:sz w:val="24"/>
+          <w:szCs w:val="24"/>
+        </w:rPr>
+        <w:t>def</w:t>
+      </w:r>
+      <w:proofErr w:type="gramEnd"/>
+      <w:r>
+        <w:rPr>
+          <w:rFonts w:ascii="Courier New" w:eastAsia="Times New Roman" w:hAnsi="Courier New" w:cs="Courier New"/>
+          <w:color w:val="000000"/>
+          <w:sz w:val="24"/>
+          <w:szCs w:val="24"/>
+        </w:rPr>
+        <w:t xml:space="preserve"> save = {</w:t>
       </w:r>
     </w:p>
     <w:p>
@@ -2784,14 +4350,45 @@
           <w:szCs w:val="24"/>
         </w:rPr>
       </w:pPr>
-      <w:r>
-        <w:rPr>
-          <w:rFonts w:ascii="Courier New" w:eastAsia="Times New Roman" w:hAnsi="Courier New" w:cs="Courier New"/>
-          <w:color w:val="000000"/>
-          <w:sz w:val="24"/>
-          <w:szCs w:val="24"/>
-        </w:rPr>
-        <w:t>def post = loadPost(params.id)</w:t>
+      <w:proofErr w:type="gramStart"/>
+      <w:r>
+        <w:rPr>
+          <w:rFonts w:ascii="Courier New" w:eastAsia="Times New Roman" w:hAnsi="Courier New" w:cs="Courier New"/>
+          <w:color w:val="000000"/>
+          <w:sz w:val="24"/>
+          <w:szCs w:val="24"/>
+        </w:rPr>
+        <w:t>def</w:t>
+      </w:r>
+      <w:proofErr w:type="gramEnd"/>
+      <w:r>
+        <w:rPr>
+          <w:rFonts w:ascii="Courier New" w:eastAsia="Times New Roman" w:hAnsi="Courier New" w:cs="Courier New"/>
+          <w:color w:val="000000"/>
+          <w:sz w:val="24"/>
+          <w:szCs w:val="24"/>
+        </w:rPr>
+        <w:t xml:space="preserve"> post = </w:t>
+      </w:r>
+      <w:proofErr w:type="spellStart"/>
+      <w:r>
+        <w:rPr>
+          <w:rFonts w:ascii="Courier New" w:eastAsia="Times New Roman" w:hAnsi="Courier New" w:cs="Courier New"/>
+          <w:color w:val="000000"/>
+          <w:sz w:val="24"/>
+          <w:szCs w:val="24"/>
+        </w:rPr>
+        <w:t>loadPost</w:t>
+      </w:r>
+      <w:proofErr w:type="spellEnd"/>
+      <w:r>
+        <w:rPr>
+          <w:rFonts w:ascii="Courier New" w:eastAsia="Times New Roman" w:hAnsi="Courier New" w:cs="Courier New"/>
+          <w:color w:val="000000"/>
+          <w:sz w:val="24"/>
+          <w:szCs w:val="24"/>
+        </w:rPr>
+        <w:t>(params.id)</w:t>
       </w:r>
     </w:p>
     <w:p>
@@ -2822,15 +4419,37 @@
           <w:szCs w:val="24"/>
         </w:rPr>
       </w:pPr>
-      <w:r>
-        <w:rPr>
-          <w:rFonts w:ascii="Courier New" w:eastAsia="Times New Roman" w:hAnsi="Courier New" w:cs="Courier New"/>
-          <w:color w:val="000000"/>
-          <w:sz w:val="24"/>
-          <w:szCs w:val="24"/>
-        </w:rPr>
-        <w:t>post.properties = params</w:t>
-      </w:r>
+      <w:proofErr w:type="spellStart"/>
+      <w:r>
+        <w:rPr>
+          <w:rFonts w:ascii="Courier New" w:eastAsia="Times New Roman" w:hAnsi="Courier New" w:cs="Courier New"/>
+          <w:color w:val="000000"/>
+          <w:sz w:val="24"/>
+          <w:szCs w:val="24"/>
+        </w:rPr>
+        <w:t>post.properties</w:t>
+      </w:r>
+      <w:proofErr w:type="spellEnd"/>
+      <w:r>
+        <w:rPr>
+          <w:rFonts w:ascii="Courier New" w:eastAsia="Times New Roman" w:hAnsi="Courier New" w:cs="Courier New"/>
+          <w:color w:val="000000"/>
+          <w:sz w:val="24"/>
+          <w:szCs w:val="24"/>
+        </w:rPr>
+        <w:t xml:space="preserve"> = </w:t>
+      </w:r>
+      <w:proofErr w:type="spellStart"/>
+      <w:r>
+        <w:rPr>
+          <w:rFonts w:ascii="Courier New" w:eastAsia="Times New Roman" w:hAnsi="Courier New" w:cs="Courier New"/>
+          <w:color w:val="000000"/>
+          <w:sz w:val="24"/>
+          <w:szCs w:val="24"/>
+        </w:rPr>
+        <w:t>params</w:t>
+      </w:r>
+      <w:proofErr w:type="spellEnd"/>
     </w:p>
     <w:p>
       <w:pPr>
@@ -2860,14 +4479,36 @@
           <w:szCs w:val="24"/>
         </w:rPr>
       </w:pPr>
-      <w:r>
-        <w:rPr>
-          <w:rFonts w:ascii="Courier New" w:eastAsia="Times New Roman" w:hAnsi="Courier New" w:cs="Courier New"/>
-          <w:color w:val="000000"/>
-          <w:sz w:val="24"/>
-          <w:szCs w:val="24"/>
-        </w:rPr>
-        <w:t>if(post.save()) {</w:t>
+      <w:proofErr w:type="gramStart"/>
+      <w:r>
+        <w:rPr>
+          <w:rFonts w:ascii="Courier New" w:eastAsia="Times New Roman" w:hAnsi="Courier New" w:cs="Courier New"/>
+          <w:color w:val="000000"/>
+          <w:sz w:val="24"/>
+          <w:szCs w:val="24"/>
+        </w:rPr>
+        <w:t>if(</w:t>
+      </w:r>
+      <w:proofErr w:type="spellStart"/>
+      <w:proofErr w:type="gramEnd"/>
+      <w:r>
+        <w:rPr>
+          <w:rFonts w:ascii="Courier New" w:eastAsia="Times New Roman" w:hAnsi="Courier New" w:cs="Courier New"/>
+          <w:color w:val="000000"/>
+          <w:sz w:val="24"/>
+          <w:szCs w:val="24"/>
+        </w:rPr>
+        <w:t>post.save</w:t>
+      </w:r>
+      <w:proofErr w:type="spellEnd"/>
+      <w:r>
+        <w:rPr>
+          <w:rFonts w:ascii="Courier New" w:eastAsia="Times New Roman" w:hAnsi="Courier New" w:cs="Courier New"/>
+          <w:color w:val="000000"/>
+          <w:sz w:val="24"/>
+          <w:szCs w:val="24"/>
+        </w:rPr>
+        <w:t>()) {</w:t>
       </w:r>
     </w:p>
     <w:p>
@@ -2898,14 +4539,36 @@
           <w:szCs w:val="24"/>
         </w:rPr>
       </w:pPr>
-      <w:r>
-        <w:rPr>
-          <w:rFonts w:ascii="Courier New" w:eastAsia="Times New Roman" w:hAnsi="Courier New" w:cs="Courier New"/>
-          <w:color w:val="000000"/>
-          <w:sz w:val="24"/>
-          <w:szCs w:val="24"/>
-        </w:rPr>
-        <w:t>redirect(action:'list')</w:t>
+      <w:proofErr w:type="gramStart"/>
+      <w:r>
+        <w:rPr>
+          <w:rFonts w:ascii="Courier New" w:eastAsia="Times New Roman" w:hAnsi="Courier New" w:cs="Courier New"/>
+          <w:color w:val="000000"/>
+          <w:sz w:val="24"/>
+          <w:szCs w:val="24"/>
+        </w:rPr>
+        <w:t>redirect(</w:t>
+      </w:r>
+      <w:proofErr w:type="spellStart"/>
+      <w:proofErr w:type="gramEnd"/>
+      <w:r>
+        <w:rPr>
+          <w:rFonts w:ascii="Courier New" w:eastAsia="Times New Roman" w:hAnsi="Courier New" w:cs="Courier New"/>
+          <w:color w:val="000000"/>
+          <w:sz w:val="24"/>
+          <w:szCs w:val="24"/>
+        </w:rPr>
+        <w:t>action:'list</w:t>
+      </w:r>
+      <w:proofErr w:type="spellEnd"/>
+      <w:r>
+        <w:rPr>
+          <w:rFonts w:ascii="Courier New" w:eastAsia="Times New Roman" w:hAnsi="Courier New" w:cs="Courier New"/>
+          <w:color w:val="000000"/>
+          <w:sz w:val="24"/>
+          <w:szCs w:val="24"/>
+        </w:rPr>
+        <w:t>')</w:t>
       </w:r>
     </w:p>
     <w:p>
@@ -2974,14 +4637,56 @@
           <w:szCs w:val="24"/>
         </w:rPr>
       </w:pPr>
-      <w:r>
-        <w:rPr>
-          <w:rFonts w:ascii="Courier New" w:eastAsia="Times New Roman" w:hAnsi="Courier New" w:cs="Courier New"/>
-          <w:color w:val="000000"/>
-          <w:sz w:val="24"/>
-          <w:szCs w:val="24"/>
-        </w:rPr>
-        <w:t>render(view:'edit', model:[post:post])</w:t>
+      <w:proofErr w:type="gramStart"/>
+      <w:r>
+        <w:rPr>
+          <w:rFonts w:ascii="Courier New" w:eastAsia="Times New Roman" w:hAnsi="Courier New" w:cs="Courier New"/>
+          <w:color w:val="000000"/>
+          <w:sz w:val="24"/>
+          <w:szCs w:val="24"/>
+        </w:rPr>
+        <w:t>render(</w:t>
+      </w:r>
+      <w:proofErr w:type="spellStart"/>
+      <w:proofErr w:type="gramEnd"/>
+      <w:r>
+        <w:rPr>
+          <w:rFonts w:ascii="Courier New" w:eastAsia="Times New Roman" w:hAnsi="Courier New" w:cs="Courier New"/>
+          <w:color w:val="000000"/>
+          <w:sz w:val="24"/>
+          <w:szCs w:val="24"/>
+        </w:rPr>
+        <w:t>view:'edit</w:t>
+      </w:r>
+      <w:proofErr w:type="spellEnd"/>
+      <w:r>
+        <w:rPr>
+          <w:rFonts w:ascii="Courier New" w:eastAsia="Times New Roman" w:hAnsi="Courier New" w:cs="Courier New"/>
+          <w:color w:val="000000"/>
+          <w:sz w:val="24"/>
+          <w:szCs w:val="24"/>
+        </w:rPr>
+        <w:t>', model:[</w:t>
+      </w:r>
+      <w:proofErr w:type="spellStart"/>
+      <w:r>
+        <w:rPr>
+          <w:rFonts w:ascii="Courier New" w:eastAsia="Times New Roman" w:hAnsi="Courier New" w:cs="Courier New"/>
+          <w:color w:val="000000"/>
+          <w:sz w:val="24"/>
+          <w:szCs w:val="24"/>
+        </w:rPr>
+        <w:t>post:post</w:t>
+      </w:r>
+      <w:proofErr w:type="spellEnd"/>
+      <w:r>
+        <w:rPr>
+          <w:rFonts w:ascii="Courier New" w:eastAsia="Times New Roman" w:hAnsi="Courier New" w:cs="Courier New"/>
+          <w:color w:val="000000"/>
+          <w:sz w:val="24"/>
+          <w:szCs w:val="24"/>
+        </w:rPr>
+        <w:t>])</w:t>
       </w:r>
     </w:p>
     <w:p>
@@ -3088,14 +4793,45 @@
           <w:szCs w:val="24"/>
         </w:rPr>
       </w:pPr>
-      <w:r>
-        <w:rPr>
-          <w:rFonts w:ascii="Courier New" w:eastAsia="Times New Roman" w:hAnsi="Courier New" w:cs="Courier New"/>
-          <w:color w:val="000000"/>
-          <w:sz w:val="24"/>
-          <w:szCs w:val="24"/>
-        </w:rPr>
-        <w:t>private loadPost(id) {</w:t>
+      <w:proofErr w:type="gramStart"/>
+      <w:r>
+        <w:rPr>
+          <w:rFonts w:ascii="Courier New" w:eastAsia="Times New Roman" w:hAnsi="Courier New" w:cs="Courier New"/>
+          <w:color w:val="000000"/>
+          <w:sz w:val="24"/>
+          <w:szCs w:val="24"/>
+        </w:rPr>
+        <w:t>private</w:t>
+      </w:r>
+      <w:proofErr w:type="gramEnd"/>
+      <w:r>
+        <w:rPr>
+          <w:rFonts w:ascii="Courier New" w:eastAsia="Times New Roman" w:hAnsi="Courier New" w:cs="Courier New"/>
+          <w:color w:val="000000"/>
+          <w:sz w:val="24"/>
+          <w:szCs w:val="24"/>
+        </w:rPr>
+        <w:t xml:space="preserve"> </w:t>
+      </w:r>
+      <w:proofErr w:type="spellStart"/>
+      <w:r>
+        <w:rPr>
+          <w:rFonts w:ascii="Courier New" w:eastAsia="Times New Roman" w:hAnsi="Courier New" w:cs="Courier New"/>
+          <w:color w:val="000000"/>
+          <w:sz w:val="24"/>
+          <w:szCs w:val="24"/>
+        </w:rPr>
+        <w:t>loadPost</w:t>
+      </w:r>
+      <w:proofErr w:type="spellEnd"/>
+      <w:r>
+        <w:rPr>
+          <w:rFonts w:ascii="Courier New" w:eastAsia="Times New Roman" w:hAnsi="Courier New" w:cs="Courier New"/>
+          <w:color w:val="000000"/>
+          <w:sz w:val="24"/>
+          <w:szCs w:val="24"/>
+        </w:rPr>
+        <w:t>(id) {</w:t>
       </w:r>
     </w:p>
     <w:p>
@@ -3126,14 +4862,25 @@
           <w:szCs w:val="24"/>
         </w:rPr>
       </w:pPr>
-      <w:r>
-        <w:rPr>
-          <w:rFonts w:ascii="Courier New" w:eastAsia="Times New Roman" w:hAnsi="Courier New" w:cs="Courier New"/>
-          <w:color w:val="000000"/>
-          <w:sz w:val="24"/>
-          <w:szCs w:val="24"/>
-        </w:rPr>
-        <w:t>def post = new Post();</w:t>
+      <w:proofErr w:type="gramStart"/>
+      <w:r>
+        <w:rPr>
+          <w:rFonts w:ascii="Courier New" w:eastAsia="Times New Roman" w:hAnsi="Courier New" w:cs="Courier New"/>
+          <w:color w:val="000000"/>
+          <w:sz w:val="24"/>
+          <w:szCs w:val="24"/>
+        </w:rPr>
+        <w:t>def</w:t>
+      </w:r>
+      <w:proofErr w:type="gramEnd"/>
+      <w:r>
+        <w:rPr>
+          <w:rFonts w:ascii="Courier New" w:eastAsia="Times New Roman" w:hAnsi="Courier New" w:cs="Courier New"/>
+          <w:color w:val="000000"/>
+          <w:sz w:val="24"/>
+          <w:szCs w:val="24"/>
+        </w:rPr>
+        <w:t xml:space="preserve"> post = new Post();</w:t>
       </w:r>
     </w:p>
     <w:p>
@@ -3164,14 +4911,25 @@
           <w:szCs w:val="24"/>
         </w:rPr>
       </w:pPr>
-      <w:r>
-        <w:rPr>
-          <w:rFonts w:ascii="Courier New" w:eastAsia="Times New Roman" w:hAnsi="Courier New" w:cs="Courier New"/>
-          <w:color w:val="000000"/>
-          <w:sz w:val="24"/>
-          <w:szCs w:val="24"/>
-        </w:rPr>
-        <w:t>if(id) {</w:t>
+      <w:proofErr w:type="gramStart"/>
+      <w:r>
+        <w:rPr>
+          <w:rFonts w:ascii="Courier New" w:eastAsia="Times New Roman" w:hAnsi="Courier New" w:cs="Courier New"/>
+          <w:color w:val="000000"/>
+          <w:sz w:val="24"/>
+          <w:szCs w:val="24"/>
+        </w:rPr>
+        <w:t>if(</w:t>
+      </w:r>
+      <w:proofErr w:type="gramEnd"/>
+      <w:r>
+        <w:rPr>
+          <w:rFonts w:ascii="Courier New" w:eastAsia="Times New Roman" w:hAnsi="Courier New" w:cs="Courier New"/>
+          <w:color w:val="000000"/>
+          <w:sz w:val="24"/>
+          <w:szCs w:val="24"/>
+        </w:rPr>
+        <w:t>id) {</w:t>
       </w:r>
     </w:p>
     <w:p>
@@ -3202,14 +4960,45 @@
           <w:szCs w:val="24"/>
         </w:rPr>
       </w:pPr>
-      <w:r>
-        <w:rPr>
-          <w:rFonts w:ascii="Courier New" w:eastAsia="Times New Roman" w:hAnsi="Courier New" w:cs="Courier New"/>
-          <w:color w:val="000000"/>
-          <w:sz w:val="24"/>
-          <w:szCs w:val="24"/>
-        </w:rPr>
-        <w:t>post = Post.get(id)</w:t>
+      <w:proofErr w:type="gramStart"/>
+      <w:r>
+        <w:rPr>
+          <w:rFonts w:ascii="Courier New" w:eastAsia="Times New Roman" w:hAnsi="Courier New" w:cs="Courier New"/>
+          <w:color w:val="000000"/>
+          <w:sz w:val="24"/>
+          <w:szCs w:val="24"/>
+        </w:rPr>
+        <w:t>post</w:t>
+      </w:r>
+      <w:proofErr w:type="gramEnd"/>
+      <w:r>
+        <w:rPr>
+          <w:rFonts w:ascii="Courier New" w:eastAsia="Times New Roman" w:hAnsi="Courier New" w:cs="Courier New"/>
+          <w:color w:val="000000"/>
+          <w:sz w:val="24"/>
+          <w:szCs w:val="24"/>
+        </w:rPr>
+        <w:t xml:space="preserve"> = </w:t>
+      </w:r>
+      <w:proofErr w:type="spellStart"/>
+      <w:r>
+        <w:rPr>
+          <w:rFonts w:ascii="Courier New" w:eastAsia="Times New Roman" w:hAnsi="Courier New" w:cs="Courier New"/>
+          <w:color w:val="000000"/>
+          <w:sz w:val="24"/>
+          <w:szCs w:val="24"/>
+        </w:rPr>
+        <w:t>Post.get</w:t>
+      </w:r>
+      <w:proofErr w:type="spellEnd"/>
+      <w:r>
+        <w:rPr>
+          <w:rFonts w:ascii="Courier New" w:eastAsia="Times New Roman" w:hAnsi="Courier New" w:cs="Courier New"/>
+          <w:color w:val="000000"/>
+          <w:sz w:val="24"/>
+          <w:szCs w:val="24"/>
+        </w:rPr>
+        <w:t>(id)</w:t>
       </w:r>
     </w:p>
     <w:p>
@@ -3278,14 +5067,25 @@
           <w:szCs w:val="24"/>
         </w:rPr>
       </w:pPr>
-      <w:r>
-        <w:rPr>
-          <w:rFonts w:ascii="Courier New" w:eastAsia="Times New Roman" w:hAnsi="Courier New" w:cs="Courier New"/>
-          <w:color w:val="000000"/>
-          <w:sz w:val="24"/>
-          <w:szCs w:val="24"/>
-        </w:rPr>
-        <w:t>return post</w:t>
+      <w:proofErr w:type="gramStart"/>
+      <w:r>
+        <w:rPr>
+          <w:rFonts w:ascii="Courier New" w:eastAsia="Times New Roman" w:hAnsi="Courier New" w:cs="Courier New"/>
+          <w:color w:val="000000"/>
+          <w:sz w:val="24"/>
+          <w:szCs w:val="24"/>
+        </w:rPr>
+        <w:t>return</w:t>
+      </w:r>
+      <w:proofErr w:type="gramEnd"/>
+      <w:r>
+        <w:rPr>
+          <w:rFonts w:ascii="Courier New" w:eastAsia="Times New Roman" w:hAnsi="Courier New" w:cs="Courier New"/>
+          <w:color w:val="000000"/>
+          <w:sz w:val="24"/>
+          <w:szCs w:val="24"/>
+        </w:rPr>
+        <w:t xml:space="preserve"> post</w:t>
       </w:r>
     </w:p>
     <w:p>
@@ -3408,6 +5208,7 @@
         </w:rPr>
         <w:t> called </w:t>
       </w:r>
+      <w:proofErr w:type="spellStart"/>
       <w:r>
         <w:rPr>
           <w:rFonts w:ascii="Courier New" w:eastAsia="Times New Roman" w:hAnsi="Courier New" w:cs="Courier New"/>
@@ -3417,6 +5218,7 @@
         </w:rPr>
         <w:t>params</w:t>
       </w:r>
+      <w:proofErr w:type="spellEnd"/>
       <w:r>
         <w:rPr>
           <w:rFonts w:ascii="Arial" w:eastAsia="Times New Roman" w:hAnsi="Arial" w:cs="Arial"/>
@@ -3460,7 +5262,27 @@
           <w:sz w:val="24"/>
           <w:szCs w:val="24"/>
         </w:rPr>
-        <w:t>. This allows you to set all the values you have sent from the form directly onto the domain object by assigning the request params to the domain objects properties field.</w:t>
+        <w:t xml:space="preserve">. This allows you to set all the values you have sent from the form directly onto the domain object by assigning the request </w:t>
+      </w:r>
+      <w:proofErr w:type="spellStart"/>
+      <w:r>
+        <w:rPr>
+          <w:rFonts w:ascii="Arial" w:eastAsia="Times New Roman" w:hAnsi="Arial" w:cs="Arial"/>
+          <w:color w:val="000000"/>
+          <w:sz w:val="24"/>
+          <w:szCs w:val="24"/>
+        </w:rPr>
+        <w:t>params</w:t>
+      </w:r>
+      <w:proofErr w:type="spellEnd"/>
+      <w:r>
+        <w:rPr>
+          <w:rFonts w:ascii="Arial" w:eastAsia="Times New Roman" w:hAnsi="Arial" w:cs="Arial"/>
+          <w:color w:val="000000"/>
+          <w:sz w:val="24"/>
+          <w:szCs w:val="24"/>
+        </w:rPr>
+        <w:t xml:space="preserve"> to the domain objects properties field.</w:t>
       </w:r>
     </w:p>
     <w:p>
@@ -3554,8 +5376,19 @@
           <w:sz w:val="24"/>
           <w:szCs w:val="24"/>
         </w:rPr>
-        <w:t>g:each</w:t>
-      </w:r>
+        <w:t>g</w:t>
+      </w:r>
+      <w:proofErr w:type="gramStart"/>
+      <w:r>
+        <w:rPr>
+          <w:rFonts w:ascii="Courier New" w:eastAsia="Times New Roman" w:hAnsi="Courier New" w:cs="Courier New"/>
+          <w:color w:val="000000"/>
+          <w:sz w:val="24"/>
+          <w:szCs w:val="24"/>
+        </w:rPr>
+        <w:t>:each</w:t>
+      </w:r>
+      <w:proofErr w:type="gramEnd"/>
       <w:r>
         <w:rPr>
           <w:rFonts w:ascii="Arial" w:eastAsia="Times New Roman" w:hAnsi="Arial" w:cs="Arial"/>
@@ -3657,7 +5490,27 @@
           <w:sz w:val="24"/>
           <w:szCs w:val="24"/>
         </w:rPr>
-        <w:t>&lt;g:link controller="post" action="edit" id="${post.id}"&gt;</w:t>
+        <w:t>&lt;g</w:t>
+      </w:r>
+      <w:proofErr w:type="gramStart"/>
+      <w:r>
+        <w:rPr>
+          <w:rFonts w:ascii="Courier New" w:eastAsia="Times New Roman" w:hAnsi="Courier New" w:cs="Courier New"/>
+          <w:color w:val="000000"/>
+          <w:sz w:val="24"/>
+          <w:szCs w:val="24"/>
+        </w:rPr>
+        <w:t>:link</w:t>
+      </w:r>
+      <w:proofErr w:type="gramEnd"/>
+      <w:r>
+        <w:rPr>
+          <w:rFonts w:ascii="Courier New" w:eastAsia="Times New Roman" w:hAnsi="Courier New" w:cs="Courier New"/>
+          <w:color w:val="000000"/>
+          <w:sz w:val="24"/>
+          <w:szCs w:val="24"/>
+        </w:rPr>
+        <w:t xml:space="preserve"> controller="post" action="edit" id="${post.id}"&gt;</w:t>
       </w:r>
     </w:p>
     <w:p>
@@ -3733,7 +5586,27 @@
           <w:sz w:val="24"/>
           <w:szCs w:val="24"/>
         </w:rPr>
-        <w:t>&lt;/g:link&gt;</w:t>
+        <w:t>&lt;/g</w:t>
+      </w:r>
+      <w:proofErr w:type="gramStart"/>
+      <w:r>
+        <w:rPr>
+          <w:rFonts w:ascii="Courier New" w:eastAsia="Times New Roman" w:hAnsi="Courier New" w:cs="Courier New"/>
+          <w:color w:val="000000"/>
+          <w:sz w:val="24"/>
+          <w:szCs w:val="24"/>
+        </w:rPr>
+        <w:t>:link</w:t>
+      </w:r>
+      <w:proofErr w:type="gramEnd"/>
+      <w:r>
+        <w:rPr>
+          <w:rFonts w:ascii="Courier New" w:eastAsia="Times New Roman" w:hAnsi="Courier New" w:cs="Courier New"/>
+          <w:color w:val="000000"/>
+          <w:sz w:val="24"/>
+          <w:szCs w:val="24"/>
+        </w:rPr>
+        <w:t>&gt;</w:t>
       </w:r>
     </w:p>
     <w:p>
@@ -3804,7 +5677,26 @@
           <w:szCs w:val="24"/>
         </w:rPr>
         <w:br/>
-        <w:t>You now can allow users to view the full text of a post. Create a </w:t>
+      </w:r>
+      <w:proofErr w:type="gramStart"/>
+      <w:r>
+        <w:rPr>
+          <w:rFonts w:ascii="Arial" w:eastAsia="Times New Roman" w:hAnsi="Arial" w:cs="Arial"/>
+          <w:color w:val="000000"/>
+          <w:sz w:val="24"/>
+          <w:szCs w:val="24"/>
+        </w:rPr>
+        <w:t>You</w:t>
+      </w:r>
+      <w:proofErr w:type="gramEnd"/>
+      <w:r>
+        <w:rPr>
+          <w:rFonts w:ascii="Arial" w:eastAsia="Times New Roman" w:hAnsi="Arial" w:cs="Arial"/>
+          <w:color w:val="000000"/>
+          <w:sz w:val="24"/>
+          <w:szCs w:val="24"/>
+        </w:rPr>
+        <w:t xml:space="preserve"> now can allow users to view the full text of a post. Create a </w:t>
       </w:r>
       <w:r>
         <w:rPr>
@@ -3822,7 +5714,27 @@
           <w:sz w:val="24"/>
           <w:szCs w:val="24"/>
         </w:rPr>
-        <w:t> action on the PostController:</w:t>
+        <w:t xml:space="preserve"> action on the </w:t>
+      </w:r>
+      <w:proofErr w:type="spellStart"/>
+      <w:r>
+        <w:rPr>
+          <w:rFonts w:ascii="Arial" w:eastAsia="Times New Roman" w:hAnsi="Arial" w:cs="Arial"/>
+          <w:color w:val="000000"/>
+          <w:sz w:val="24"/>
+          <w:szCs w:val="24"/>
+        </w:rPr>
+        <w:t>PostController</w:t>
+      </w:r>
+      <w:proofErr w:type="spellEnd"/>
+      <w:r>
+        <w:rPr>
+          <w:rFonts w:ascii="Arial" w:eastAsia="Times New Roman" w:hAnsi="Arial" w:cs="Arial"/>
+          <w:color w:val="000000"/>
+          <w:sz w:val="24"/>
+          <w:szCs w:val="24"/>
+        </w:rPr>
+        <w:t>:</w:t>
       </w:r>
     </w:p>
     <w:p>
@@ -3882,14 +5794,25 @@
           <w:szCs w:val="24"/>
         </w:rPr>
       </w:pPr>
-      <w:r>
-        <w:rPr>
-          <w:rFonts w:ascii="Courier New" w:eastAsia="Times New Roman" w:hAnsi="Courier New" w:cs="Courier New"/>
-          <w:color w:val="000000"/>
-          <w:sz w:val="24"/>
-          <w:szCs w:val="24"/>
-        </w:rPr>
-        <w:t>def view = {</w:t>
+      <w:proofErr w:type="gramStart"/>
+      <w:r>
+        <w:rPr>
+          <w:rFonts w:ascii="Courier New" w:eastAsia="Times New Roman" w:hAnsi="Courier New" w:cs="Courier New"/>
+          <w:color w:val="000000"/>
+          <w:sz w:val="24"/>
+          <w:szCs w:val="24"/>
+        </w:rPr>
+        <w:t>def</w:t>
+      </w:r>
+      <w:proofErr w:type="gramEnd"/>
+      <w:r>
+        <w:rPr>
+          <w:rFonts w:ascii="Courier New" w:eastAsia="Times New Roman" w:hAnsi="Courier New" w:cs="Courier New"/>
+          <w:color w:val="000000"/>
+          <w:sz w:val="24"/>
+          <w:szCs w:val="24"/>
+        </w:rPr>
+        <w:t xml:space="preserve"> view = {</w:t>
       </w:r>
     </w:p>
     <w:p>
@@ -3920,14 +5843,56 @@
           <w:szCs w:val="24"/>
         </w:rPr>
       </w:pPr>
-      <w:r>
-        <w:rPr>
-          <w:rFonts w:ascii="Courier New" w:eastAsia="Times New Roman" w:hAnsi="Courier New" w:cs="Courier New"/>
-          <w:color w:val="000000"/>
-          <w:sz w:val="24"/>
-          <w:szCs w:val="24"/>
-        </w:rPr>
-        <w:t>render(view:'view', model:[post:Post.get(params.id)])</w:t>
+      <w:proofErr w:type="gramStart"/>
+      <w:r>
+        <w:rPr>
+          <w:rFonts w:ascii="Courier New" w:eastAsia="Times New Roman" w:hAnsi="Courier New" w:cs="Courier New"/>
+          <w:color w:val="000000"/>
+          <w:sz w:val="24"/>
+          <w:szCs w:val="24"/>
+        </w:rPr>
+        <w:t>render(</w:t>
+      </w:r>
+      <w:proofErr w:type="spellStart"/>
+      <w:proofErr w:type="gramEnd"/>
+      <w:r>
+        <w:rPr>
+          <w:rFonts w:ascii="Courier New" w:eastAsia="Times New Roman" w:hAnsi="Courier New" w:cs="Courier New"/>
+          <w:color w:val="000000"/>
+          <w:sz w:val="24"/>
+          <w:szCs w:val="24"/>
+        </w:rPr>
+        <w:t>view:'view</w:t>
+      </w:r>
+      <w:proofErr w:type="spellEnd"/>
+      <w:r>
+        <w:rPr>
+          <w:rFonts w:ascii="Courier New" w:eastAsia="Times New Roman" w:hAnsi="Courier New" w:cs="Courier New"/>
+          <w:color w:val="000000"/>
+          <w:sz w:val="24"/>
+          <w:szCs w:val="24"/>
+        </w:rPr>
+        <w:t>', model:[</w:t>
+      </w:r>
+      <w:proofErr w:type="spellStart"/>
+      <w:r>
+        <w:rPr>
+          <w:rFonts w:ascii="Courier New" w:eastAsia="Times New Roman" w:hAnsi="Courier New" w:cs="Courier New"/>
+          <w:color w:val="000000"/>
+          <w:sz w:val="24"/>
+          <w:szCs w:val="24"/>
+        </w:rPr>
+        <w:t>post:Post.get</w:t>
+      </w:r>
+      <w:proofErr w:type="spellEnd"/>
+      <w:r>
+        <w:rPr>
+          <w:rFonts w:ascii="Courier New" w:eastAsia="Times New Roman" w:hAnsi="Courier New" w:cs="Courier New"/>
+          <w:color w:val="000000"/>
+          <w:sz w:val="24"/>
+          <w:szCs w:val="24"/>
+        </w:rPr>
+        <w:t>(params.id)])</w:t>
       </w:r>
     </w:p>
     <w:p>
@@ -4088,7 +6053,58 @@
           <w:sz w:val="24"/>
           <w:szCs w:val="24"/>
         </w:rPr>
-        <w:t>&lt;%@ page contentType="text/html;charset=UTF-8" %&gt;</w:t>
+        <w:t xml:space="preserve">&lt;%@ page </w:t>
+      </w:r>
+      <w:proofErr w:type="spellStart"/>
+      <w:r>
+        <w:rPr>
+          <w:rFonts w:ascii="Courier New" w:eastAsia="Times New Roman" w:hAnsi="Courier New" w:cs="Courier New"/>
+          <w:color w:val="000000"/>
+          <w:sz w:val="24"/>
+          <w:szCs w:val="24"/>
+        </w:rPr>
+        <w:t>contentType</w:t>
+      </w:r>
+      <w:proofErr w:type="spellEnd"/>
+      <w:r>
+        <w:rPr>
+          <w:rFonts w:ascii="Courier New" w:eastAsia="Times New Roman" w:hAnsi="Courier New" w:cs="Courier New"/>
+          <w:color w:val="000000"/>
+          <w:sz w:val="24"/>
+          <w:szCs w:val="24"/>
+        </w:rPr>
+        <w:t>="text/</w:t>
+      </w:r>
+      <w:proofErr w:type="spellStart"/>
+      <w:r>
+        <w:rPr>
+          <w:rFonts w:ascii="Courier New" w:eastAsia="Times New Roman" w:hAnsi="Courier New" w:cs="Courier New"/>
+          <w:color w:val="000000"/>
+          <w:sz w:val="24"/>
+          <w:szCs w:val="24"/>
+        </w:rPr>
+        <w:t>html</w:t>
+      </w:r>
+      <w:proofErr w:type="gramStart"/>
+      <w:r>
+        <w:rPr>
+          <w:rFonts w:ascii="Courier New" w:eastAsia="Times New Roman" w:hAnsi="Courier New" w:cs="Courier New"/>
+          <w:color w:val="000000"/>
+          <w:sz w:val="24"/>
+          <w:szCs w:val="24"/>
+        </w:rPr>
+        <w:t>;charset</w:t>
+      </w:r>
+      <w:proofErr w:type="spellEnd"/>
+      <w:proofErr w:type="gramEnd"/>
+      <w:r>
+        <w:rPr>
+          <w:rFonts w:ascii="Courier New" w:eastAsia="Times New Roman" w:hAnsi="Courier New" w:cs="Courier New"/>
+          <w:color w:val="000000"/>
+          <w:sz w:val="24"/>
+          <w:szCs w:val="24"/>
+        </w:rPr>
+        <w:t>=UTF-8" %&gt;</w:t>
       </w:r>
     </w:p>
     <w:p>
@@ -4126,7 +6142,27 @@
           <w:sz w:val="24"/>
           <w:szCs w:val="24"/>
         </w:rPr>
-        <w:t>&lt;html&gt;</w:t>
+        <w:t>&lt;</w:t>
+      </w:r>
+      <w:proofErr w:type="gramStart"/>
+      <w:r>
+        <w:rPr>
+          <w:rFonts w:ascii="Courier New" w:eastAsia="Times New Roman" w:hAnsi="Courier New" w:cs="Courier New"/>
+          <w:color w:val="000000"/>
+          <w:sz w:val="24"/>
+          <w:szCs w:val="24"/>
+        </w:rPr>
+        <w:t>html</w:t>
+      </w:r>
+      <w:proofErr w:type="gramEnd"/>
+      <w:r>
+        <w:rPr>
+          <w:rFonts w:ascii="Courier New" w:eastAsia="Times New Roman" w:hAnsi="Courier New" w:cs="Courier New"/>
+          <w:color w:val="000000"/>
+          <w:sz w:val="24"/>
+          <w:szCs w:val="24"/>
+        </w:rPr>
+        <w:t>&gt;</w:t>
       </w:r>
     </w:p>
     <w:p>
@@ -4164,7 +6200,27 @@
           <w:sz w:val="24"/>
           <w:szCs w:val="24"/>
         </w:rPr>
-        <w:t>&lt;head&gt;</w:t>
+        <w:t>&lt;</w:t>
+      </w:r>
+      <w:proofErr w:type="gramStart"/>
+      <w:r>
+        <w:rPr>
+          <w:rFonts w:ascii="Courier New" w:eastAsia="Times New Roman" w:hAnsi="Courier New" w:cs="Courier New"/>
+          <w:color w:val="000000"/>
+          <w:sz w:val="24"/>
+          <w:szCs w:val="24"/>
+        </w:rPr>
+        <w:t>head</w:t>
+      </w:r>
+      <w:proofErr w:type="gramEnd"/>
+      <w:r>
+        <w:rPr>
+          <w:rFonts w:ascii="Courier New" w:eastAsia="Times New Roman" w:hAnsi="Courier New" w:cs="Courier New"/>
+          <w:color w:val="000000"/>
+          <w:sz w:val="24"/>
+          <w:szCs w:val="24"/>
+        </w:rPr>
+        <w:t>&gt;</w:t>
       </w:r>
     </w:p>
     <w:p>
@@ -4202,7 +6258,47 @@
           <w:sz w:val="24"/>
           <w:szCs w:val="24"/>
         </w:rPr>
-        <w:t>&lt;title&gt;${post.title}&lt;/title&gt;</w:t>
+        <w:t>&lt;</w:t>
+      </w:r>
+      <w:proofErr w:type="gramStart"/>
+      <w:r>
+        <w:rPr>
+          <w:rFonts w:ascii="Courier New" w:eastAsia="Times New Roman" w:hAnsi="Courier New" w:cs="Courier New"/>
+          <w:color w:val="000000"/>
+          <w:sz w:val="24"/>
+          <w:szCs w:val="24"/>
+        </w:rPr>
+        <w:t>title</w:t>
+      </w:r>
+      <w:proofErr w:type="gramEnd"/>
+      <w:r>
+        <w:rPr>
+          <w:rFonts w:ascii="Courier New" w:eastAsia="Times New Roman" w:hAnsi="Courier New" w:cs="Courier New"/>
+          <w:color w:val="000000"/>
+          <w:sz w:val="24"/>
+          <w:szCs w:val="24"/>
+        </w:rPr>
+        <w:t>&gt;${</w:t>
+      </w:r>
+      <w:proofErr w:type="spellStart"/>
+      <w:r>
+        <w:rPr>
+          <w:rFonts w:ascii="Courier New" w:eastAsia="Times New Roman" w:hAnsi="Courier New" w:cs="Courier New"/>
+          <w:color w:val="000000"/>
+          <w:sz w:val="24"/>
+          <w:szCs w:val="24"/>
+        </w:rPr>
+        <w:t>post.title</w:t>
+      </w:r>
+      <w:proofErr w:type="spellEnd"/>
+      <w:r>
+        <w:rPr>
+          <w:rFonts w:ascii="Courier New" w:eastAsia="Times New Roman" w:hAnsi="Courier New" w:cs="Courier New"/>
+          <w:color w:val="000000"/>
+          <w:sz w:val="24"/>
+          <w:szCs w:val="24"/>
+        </w:rPr>
+        <w:t>}&lt;/title&gt;</w:t>
       </w:r>
     </w:p>
     <w:p>
@@ -4278,7 +6374,27 @@
           <w:sz w:val="24"/>
           <w:szCs w:val="24"/>
         </w:rPr>
-        <w:t>&lt;body&gt;</w:t>
+        <w:t>&lt;</w:t>
+      </w:r>
+      <w:proofErr w:type="gramStart"/>
+      <w:r>
+        <w:rPr>
+          <w:rFonts w:ascii="Courier New" w:eastAsia="Times New Roman" w:hAnsi="Courier New" w:cs="Courier New"/>
+          <w:color w:val="000000"/>
+          <w:sz w:val="24"/>
+          <w:szCs w:val="24"/>
+        </w:rPr>
+        <w:t>body</w:t>
+      </w:r>
+      <w:proofErr w:type="gramEnd"/>
+      <w:r>
+        <w:rPr>
+          <w:rFonts w:ascii="Courier New" w:eastAsia="Times New Roman" w:hAnsi="Courier New" w:cs="Courier New"/>
+          <w:color w:val="000000"/>
+          <w:sz w:val="24"/>
+          <w:szCs w:val="24"/>
+        </w:rPr>
+        <w:t>&gt;</w:t>
       </w:r>
     </w:p>
     <w:p>
@@ -4316,7 +6432,38 @@
           <w:sz w:val="24"/>
           <w:szCs w:val="24"/>
         </w:rPr>
-        <w:t>&lt;h1&gt;${post.title}&lt;/h1&gt;</w:t>
+        <w:t>&lt;h1&gt;${</w:t>
+      </w:r>
+      <w:proofErr w:type="spellStart"/>
+      <w:r>
+        <w:rPr>
+          <w:rFonts w:ascii="Courier New" w:eastAsia="Times New Roman" w:hAnsi="Courier New" w:cs="Courier New"/>
+          <w:color w:val="000000"/>
+          <w:sz w:val="24"/>
+          <w:szCs w:val="24"/>
+        </w:rPr>
+        <w:t>post.title</w:t>
+      </w:r>
+      <w:proofErr w:type="spellEnd"/>
+      <w:proofErr w:type="gramStart"/>
+      <w:r>
+        <w:rPr>
+          <w:rFonts w:ascii="Courier New" w:eastAsia="Times New Roman" w:hAnsi="Courier New" w:cs="Courier New"/>
+          <w:color w:val="000000"/>
+          <w:sz w:val="24"/>
+          <w:szCs w:val="24"/>
+        </w:rPr>
+        <w:t>}&lt;</w:t>
+      </w:r>
+      <w:proofErr w:type="gramEnd"/>
+      <w:r>
+        <w:rPr>
+          <w:rFonts w:ascii="Courier New" w:eastAsia="Times New Roman" w:hAnsi="Courier New" w:cs="Courier New"/>
+          <w:color w:val="000000"/>
+          <w:sz w:val="24"/>
+          <w:szCs w:val="24"/>
+        </w:rPr>
+        <w:t>/h1&gt;</w:t>
       </w:r>
     </w:p>
     <w:p>
@@ -4354,7 +6501,38 @@
           <w:sz w:val="24"/>
           <w:szCs w:val="24"/>
         </w:rPr>
-        <w:t>&lt;p&gt;${post.teaser}&lt;/p&gt;</w:t>
+        <w:t>&lt;p&gt;${</w:t>
+      </w:r>
+      <w:proofErr w:type="spellStart"/>
+      <w:r>
+        <w:rPr>
+          <w:rFonts w:ascii="Courier New" w:eastAsia="Times New Roman" w:hAnsi="Courier New" w:cs="Courier New"/>
+          <w:color w:val="000000"/>
+          <w:sz w:val="24"/>
+          <w:szCs w:val="24"/>
+        </w:rPr>
+        <w:t>post.teaser</w:t>
+      </w:r>
+      <w:proofErr w:type="spellEnd"/>
+      <w:proofErr w:type="gramStart"/>
+      <w:r>
+        <w:rPr>
+          <w:rFonts w:ascii="Courier New" w:eastAsia="Times New Roman" w:hAnsi="Courier New" w:cs="Courier New"/>
+          <w:color w:val="000000"/>
+          <w:sz w:val="24"/>
+          <w:szCs w:val="24"/>
+        </w:rPr>
+        <w:t>}&lt;</w:t>
+      </w:r>
+      <w:proofErr w:type="gramEnd"/>
+      <w:r>
+        <w:rPr>
+          <w:rFonts w:ascii="Courier New" w:eastAsia="Times New Roman" w:hAnsi="Courier New" w:cs="Courier New"/>
+          <w:color w:val="000000"/>
+          <w:sz w:val="24"/>
+          <w:szCs w:val="24"/>
+        </w:rPr>
+        <w:t>/p&gt;</w:t>
       </w:r>
     </w:p>
     <w:p>
@@ -4392,7 +6570,47 @@
           <w:sz w:val="24"/>
           <w:szCs w:val="24"/>
         </w:rPr>
-        <w:t>&lt;div&gt;${post.content}&lt;/div&gt;</w:t>
+        <w:t>&lt;</w:t>
+      </w:r>
+      <w:proofErr w:type="gramStart"/>
+      <w:r>
+        <w:rPr>
+          <w:rFonts w:ascii="Courier New" w:eastAsia="Times New Roman" w:hAnsi="Courier New" w:cs="Courier New"/>
+          <w:color w:val="000000"/>
+          <w:sz w:val="24"/>
+          <w:szCs w:val="24"/>
+        </w:rPr>
+        <w:t>div</w:t>
+      </w:r>
+      <w:proofErr w:type="gramEnd"/>
+      <w:r>
+        <w:rPr>
+          <w:rFonts w:ascii="Courier New" w:eastAsia="Times New Roman" w:hAnsi="Courier New" w:cs="Courier New"/>
+          <w:color w:val="000000"/>
+          <w:sz w:val="24"/>
+          <w:szCs w:val="24"/>
+        </w:rPr>
+        <w:t>&gt;${</w:t>
+      </w:r>
+      <w:proofErr w:type="spellStart"/>
+      <w:r>
+        <w:rPr>
+          <w:rFonts w:ascii="Courier New" w:eastAsia="Times New Roman" w:hAnsi="Courier New" w:cs="Courier New"/>
+          <w:color w:val="000000"/>
+          <w:sz w:val="24"/>
+          <w:szCs w:val="24"/>
+        </w:rPr>
+        <w:t>post.content</w:t>
+      </w:r>
+      <w:proofErr w:type="spellEnd"/>
+      <w:r>
+        <w:rPr>
+          <w:rFonts w:ascii="Courier New" w:eastAsia="Times New Roman" w:hAnsi="Courier New" w:cs="Courier New"/>
+          <w:color w:val="000000"/>
+          <w:sz w:val="24"/>
+          <w:szCs w:val="24"/>
+        </w:rPr>
+        <w:t>}&lt;/div&gt;</w:t>
       </w:r>
     </w:p>
     <w:p>
@@ -4611,7 +6829,27 @@
           <w:sz w:val="24"/>
           <w:szCs w:val="24"/>
         </w:rPr>
-        <w:t>&lt;g:link controller="post" action="view" id="${post.id}"&gt;</w:t>
+        <w:t>&lt;g</w:t>
+      </w:r>
+      <w:proofErr w:type="gramStart"/>
+      <w:r>
+        <w:rPr>
+          <w:rFonts w:ascii="Courier New" w:eastAsia="Times New Roman" w:hAnsi="Courier New" w:cs="Courier New"/>
+          <w:color w:val="000000"/>
+          <w:sz w:val="24"/>
+          <w:szCs w:val="24"/>
+        </w:rPr>
+        <w:t>:link</w:t>
+      </w:r>
+      <w:proofErr w:type="gramEnd"/>
+      <w:r>
+        <w:rPr>
+          <w:rFonts w:ascii="Courier New" w:eastAsia="Times New Roman" w:hAnsi="Courier New" w:cs="Courier New"/>
+          <w:color w:val="000000"/>
+          <w:sz w:val="24"/>
+          <w:szCs w:val="24"/>
+        </w:rPr>
+        <w:t xml:space="preserve"> controller="post" action="view" id="${post.id}"&gt;</w:t>
       </w:r>
     </w:p>
     <w:p>
@@ -4687,18 +6925,36 @@
           <w:sz w:val="24"/>
           <w:szCs w:val="24"/>
         </w:rPr>
-        <w:t>&lt;/g:link&gt;</w:t>
-      </w:r>
-    </w:p>
-    <w:p>
-      <w:pPr>
-        <w:rPr>
-          <w:sz w:val="24"/>
-          <w:szCs w:val="24"/>
-        </w:rPr>
-      </w:pPr>
+        <w:t>&lt;/g</w:t>
+      </w:r>
+      <w:proofErr w:type="gramStart"/>
+      <w:r>
+        <w:rPr>
+          <w:rFonts w:ascii="Courier New" w:eastAsia="Times New Roman" w:hAnsi="Courier New" w:cs="Courier New"/>
+          <w:color w:val="000000"/>
+          <w:sz w:val="24"/>
+          <w:szCs w:val="24"/>
+        </w:rPr>
+        <w:t>:link</w:t>
+      </w:r>
+      <w:proofErr w:type="gramEnd"/>
+      <w:r>
+        <w:rPr>
+          <w:rFonts w:ascii="Courier New" w:eastAsia="Times New Roman" w:hAnsi="Courier New" w:cs="Courier New"/>
+          <w:color w:val="000000"/>
+          <w:sz w:val="24"/>
+          <w:szCs w:val="24"/>
+        </w:rPr>
+        <w:t>&gt;</w:t>
+      </w:r>
     </w:p>
     <w:sectPr>
+      <w:headerReference w:type="even" r:id="rId9"/>
+      <w:headerReference w:type="default" r:id="rId10"/>
+      <w:footerReference w:type="even" r:id="rId11"/>
+      <w:footerReference w:type="default" r:id="rId12"/>
+      <w:headerReference w:type="first" r:id="rId13"/>
+      <w:footerReference w:type="first" r:id="rId14"/>
       <w:pgSz w:w="12240" w:h="15840"/>
       <w:pgMar w:top="1440" w:right="1440" w:bottom="1440" w:left="1440" w:header="720" w:footer="720" w:gutter="0"/>
       <w:cols w:space="720"/>
@@ -4706,6 +6962,119 @@
     </w:sectPr>
   </w:body>
 </w:document>
+</file>
+
+<file path=word/endnotes.xml><?xml version="1.0" encoding="utf-8"?>
+<w:endnotes xmlns:ve="http://schemas.openxmlformats.org/markup-compatibility/2006" xmlns:o="urn:schemas-microsoft-com:office:office" xmlns:r="http://schemas.openxmlformats.org/officeDocument/2006/relationships" xmlns:m="http://schemas.openxmlformats.org/officeDocument/2006/math" xmlns:v="urn:schemas-microsoft-com:vml" xmlns:wp="http://schemas.openxmlformats.org/drawingml/2006/wordprocessingDrawing" xmlns:w10="urn:schemas-microsoft-com:office:word" xmlns:w="http://schemas.openxmlformats.org/wordprocessingml/2006/main" xmlns:wne="http://schemas.microsoft.com/office/word/2006/wordml">
+  <w:endnote w:type="separator" w:id="-1">
+    <w:p>
+      <w:pPr>
+        <w:spacing w:after="0" w:line="240" w:lineRule="auto"/>
+      </w:pPr>
+      <w:r>
+        <w:separator/>
+      </w:r>
+    </w:p>
+  </w:endnote>
+  <w:endnote w:type="continuationSeparator" w:id="0">
+    <w:p>
+      <w:pPr>
+        <w:spacing w:after="0" w:line="240" w:lineRule="auto"/>
+      </w:pPr>
+      <w:r>
+        <w:continuationSeparator/>
+      </w:r>
+    </w:p>
+  </w:endnote>
+</w:endnotes>
+</file>
+
+<file path=word/footer1.xml><?xml version="1.0" encoding="utf-8"?>
+<w:ftr xmlns:ve="http://schemas.openxmlformats.org/markup-compatibility/2006" xmlns:o="urn:schemas-microsoft-com:office:office" xmlns:r="http://schemas.openxmlformats.org/officeDocument/2006/relationships" xmlns:m="http://schemas.openxmlformats.org/officeDocument/2006/math" xmlns:v="urn:schemas-microsoft-com:vml" xmlns:wp="http://schemas.openxmlformats.org/drawingml/2006/wordprocessingDrawing" xmlns:w10="urn:schemas-microsoft-com:office:word" xmlns:w="http://schemas.openxmlformats.org/wordprocessingml/2006/main" xmlns:wne="http://schemas.microsoft.com/office/word/2006/wordml">
+  <w:p>
+    <w:pPr>
+      <w:pStyle w:val="Footer"/>
+    </w:pPr>
+  </w:p>
+</w:ftr>
+</file>
+
+<file path=word/footer2.xml><?xml version="1.0" encoding="utf-8"?>
+<w:ftr xmlns:ve="http://schemas.openxmlformats.org/markup-compatibility/2006" xmlns:o="urn:schemas-microsoft-com:office:office" xmlns:r="http://schemas.openxmlformats.org/officeDocument/2006/relationships" xmlns:m="http://schemas.openxmlformats.org/officeDocument/2006/math" xmlns:v="urn:schemas-microsoft-com:vml" xmlns:wp="http://schemas.openxmlformats.org/drawingml/2006/wordprocessingDrawing" xmlns:w10="urn:schemas-microsoft-com:office:word" xmlns:w="http://schemas.openxmlformats.org/wordprocessingml/2006/main" xmlns:wne="http://schemas.microsoft.com/office/word/2006/wordml">
+  <w:p>
+    <w:pPr>
+      <w:pStyle w:val="Footer"/>
+    </w:pPr>
+    <w:r>
+      <w:t xml:space="preserve">Thanks to Jon Dickinson and his article “Build your First Grails Project: Grails-Powered Blog” </w:t>
+    </w:r>
+  </w:p>
+</w:ftr>
+</file>
+
+<file path=word/footer3.xml><?xml version="1.0" encoding="utf-8"?>
+<w:ftr xmlns:ve="http://schemas.openxmlformats.org/markup-compatibility/2006" xmlns:o="urn:schemas-microsoft-com:office:office" xmlns:r="http://schemas.openxmlformats.org/officeDocument/2006/relationships" xmlns:m="http://schemas.openxmlformats.org/officeDocument/2006/math" xmlns:v="urn:schemas-microsoft-com:vml" xmlns:wp="http://schemas.openxmlformats.org/drawingml/2006/wordprocessingDrawing" xmlns:w10="urn:schemas-microsoft-com:office:word" xmlns:w="http://schemas.openxmlformats.org/wordprocessingml/2006/main" xmlns:wne="http://schemas.microsoft.com/office/word/2006/wordml">
+  <w:p>
+    <w:pPr>
+      <w:pStyle w:val="Footer"/>
+    </w:pPr>
+  </w:p>
+</w:ftr>
+</file>
+
+<file path=word/footnotes.xml><?xml version="1.0" encoding="utf-8"?>
+<w:footnotes xmlns:ve="http://schemas.openxmlformats.org/markup-compatibility/2006" xmlns:o="urn:schemas-microsoft-com:office:office" xmlns:r="http://schemas.openxmlformats.org/officeDocument/2006/relationships" xmlns:m="http://schemas.openxmlformats.org/officeDocument/2006/math" xmlns:v="urn:schemas-microsoft-com:vml" xmlns:wp="http://schemas.openxmlformats.org/drawingml/2006/wordprocessingDrawing" xmlns:w10="urn:schemas-microsoft-com:office:word" xmlns:w="http://schemas.openxmlformats.org/wordprocessingml/2006/main" xmlns:wne="http://schemas.microsoft.com/office/word/2006/wordml">
+  <w:footnote w:type="separator" w:id="-1">
+    <w:p>
+      <w:pPr>
+        <w:spacing w:after="0" w:line="240" w:lineRule="auto"/>
+      </w:pPr>
+      <w:r>
+        <w:separator/>
+      </w:r>
+    </w:p>
+  </w:footnote>
+  <w:footnote w:type="continuationSeparator" w:id="0">
+    <w:p>
+      <w:pPr>
+        <w:spacing w:after="0" w:line="240" w:lineRule="auto"/>
+      </w:pPr>
+      <w:r>
+        <w:continuationSeparator/>
+      </w:r>
+    </w:p>
+  </w:footnote>
+</w:footnotes>
+</file>
+
+<file path=word/header1.xml><?xml version="1.0" encoding="utf-8"?>
+<w:hdr xmlns:ve="http://schemas.openxmlformats.org/markup-compatibility/2006" xmlns:o="urn:schemas-microsoft-com:office:office" xmlns:r="http://schemas.openxmlformats.org/officeDocument/2006/relationships" xmlns:m="http://schemas.openxmlformats.org/officeDocument/2006/math" xmlns:v="urn:schemas-microsoft-com:vml" xmlns:wp="http://schemas.openxmlformats.org/drawingml/2006/wordprocessingDrawing" xmlns:w10="urn:schemas-microsoft-com:office:word" xmlns:w="http://schemas.openxmlformats.org/wordprocessingml/2006/main" xmlns:wne="http://schemas.microsoft.com/office/word/2006/wordml">
+  <w:p>
+    <w:pPr>
+      <w:pStyle w:val="Header"/>
+    </w:pPr>
+  </w:p>
+</w:hdr>
+</file>
+
+<file path=word/header2.xml><?xml version="1.0" encoding="utf-8"?>
+<w:hdr xmlns:ve="http://schemas.openxmlformats.org/markup-compatibility/2006" xmlns:o="urn:schemas-microsoft-com:office:office" xmlns:r="http://schemas.openxmlformats.org/officeDocument/2006/relationships" xmlns:m="http://schemas.openxmlformats.org/officeDocument/2006/math" xmlns:v="urn:schemas-microsoft-com:vml" xmlns:wp="http://schemas.openxmlformats.org/drawingml/2006/wordprocessingDrawing" xmlns:w10="urn:schemas-microsoft-com:office:word" xmlns:w="http://schemas.openxmlformats.org/wordprocessingml/2006/main" xmlns:wne="http://schemas.microsoft.com/office/word/2006/wordml">
+  <w:p>
+    <w:pPr>
+      <w:pStyle w:val="Header"/>
+    </w:pPr>
+  </w:p>
+</w:hdr>
+</file>
+
+<file path=word/header3.xml><?xml version="1.0" encoding="utf-8"?>
+<w:hdr xmlns:ve="http://schemas.openxmlformats.org/markup-compatibility/2006" xmlns:o="urn:schemas-microsoft-com:office:office" xmlns:r="http://schemas.openxmlformats.org/officeDocument/2006/relationships" xmlns:m="http://schemas.openxmlformats.org/officeDocument/2006/math" xmlns:v="urn:schemas-microsoft-com:vml" xmlns:wp="http://schemas.openxmlformats.org/drawingml/2006/wordprocessingDrawing" xmlns:w10="urn:schemas-microsoft-com:office:word" xmlns:w="http://schemas.openxmlformats.org/wordprocessingml/2006/main" xmlns:wne="http://schemas.microsoft.com/office/word/2006/wordml">
+  <w:p>
+    <w:pPr>
+      <w:pStyle w:val="Header"/>
+    </w:pPr>
+  </w:p>
+</w:hdr>
 </file>
 
 <file path=word/numbering.xml><?xml version="1.0" encoding="utf-8"?>
@@ -5181,6 +7550,52 @@
       <w:szCs w:val="16"/>
     </w:rPr>
   </w:style>
+  <w:style w:type="paragraph" w:styleId="Header">
+    <w:name w:val="header"/>
+    <w:basedOn w:val="Normal"/>
+    <w:link w:val="HeaderChar"/>
+    <w:uiPriority w:val="99"/>
+    <w:semiHidden/>
+    <w:unhideWhenUsed/>
+    <w:rsid w:val="00000446"/>
+    <w:pPr>
+      <w:tabs>
+        <w:tab w:val="center" w:pos="4680"/>
+        <w:tab w:val="right" w:pos="9360"/>
+      </w:tabs>
+      <w:spacing w:after="0" w:line="240" w:lineRule="auto"/>
+    </w:pPr>
+  </w:style>
+  <w:style w:type="character" w:customStyle="1" w:styleId="HeaderChar">
+    <w:name w:val="Header Char"/>
+    <w:basedOn w:val="DefaultParagraphFont"/>
+    <w:link w:val="Header"/>
+    <w:uiPriority w:val="99"/>
+    <w:semiHidden/>
+    <w:rsid w:val="00000446"/>
+  </w:style>
+  <w:style w:type="paragraph" w:styleId="Footer">
+    <w:name w:val="footer"/>
+    <w:basedOn w:val="Normal"/>
+    <w:link w:val="FooterChar"/>
+    <w:uiPriority w:val="99"/>
+    <w:unhideWhenUsed/>
+    <w:rsid w:val="00000446"/>
+    <w:pPr>
+      <w:tabs>
+        <w:tab w:val="center" w:pos="4680"/>
+        <w:tab w:val="right" w:pos="9360"/>
+      </w:tabs>
+      <w:spacing w:after="0" w:line="240" w:lineRule="auto"/>
+    </w:pPr>
+  </w:style>
+  <w:style w:type="character" w:customStyle="1" w:styleId="FooterChar">
+    <w:name w:val="Footer Char"/>
+    <w:basedOn w:val="DefaultParagraphFont"/>
+    <w:link w:val="Footer"/>
+    <w:uiPriority w:val="99"/>
+    <w:rsid w:val="00000446"/>
+  </w:style>
 </w:styles>
 </file>
 

</xml_diff>